<commit_message>
Added other clock cycle calculations to documentation
</commit_message>
<xml_diff>
--- a/Documentation.docx
+++ b/Documentation.docx
@@ -1,10 +1,18 @@
 
 <file path=word/document.xml><?xml version="1.0" encoding="utf-8"?>
-<w:document xmlns:wpc="http://schemas.microsoft.com/office/word/2010/wordprocessingCanvas" xmlns:cx="http://schemas.microsoft.com/office/drawing/2014/chartex" xmlns:cx1="http://schemas.microsoft.com/office/drawing/2015/9/8/chartex" xmlns:cx2="http://schemas.microsoft.com/office/drawing/2015/10/21/chartex" xmlns:cx3="http://schemas.microsoft.com/office/drawing/2016/5/9/chartex" xmlns:cx4="http://schemas.microsoft.com/office/drawing/2016/5/10/chartex" xmlns:cx5="http://schemas.microsoft.com/office/drawing/2016/5/11/chartex" xmlns:cx6="http://schemas.microsoft.com/office/drawing/2016/5/12/chartex" xmlns:cx7="http://schemas.microsoft.com/office/drawing/2016/5/13/chartex" xmlns:cx8="http://schemas.microsoft.com/office/drawing/2016/5/14/chartex" xmlns:mc="http://schemas.openxmlformats.org/markup-compatibility/2006" xmlns:o="urn:schemas-microsoft-com:office:office" xmlns:r="http://schemas.openxmlformats.org/officeDocument/2006/relationships" xmlns:m="http://schemas.openxmlformats.org/officeDocument/2006/math" xmlns:v="urn:schemas-microsoft-com:vml" xmlns:wp14="http://schemas.microsoft.com/office/word/2010/wordprocessingDrawing" xmlns:wp="http://schemas.openxmlformats.org/drawingml/2006/wordprocessingDrawing" xmlns:w10="urn:schemas-microsoft-com:office:word" xmlns:w="http://schemas.openxmlformats.org/wordprocessingml/2006/main" xmlns:w14="http://schemas.microsoft.com/office/word/2010/wordml" xmlns:w15="http://schemas.microsoft.com/office/word/2012/wordml" xmlns:w16se="http://schemas.microsoft.com/office/word/2015/wordml/symex" xmlns:wpg="http://schemas.microsoft.com/office/word/2010/wordprocessingGroup" xmlns:wpi="http://schemas.microsoft.com/office/word/2010/wordprocessingInk" xmlns:wne="http://schemas.microsoft.com/office/word/2006/wordml" xmlns:wps="http://schemas.microsoft.com/office/word/2010/wordprocessingShape" mc:Ignorable="w14 w15 w16se wp14">
+<w:document xmlns:wpc="http://schemas.microsoft.com/office/word/2010/wordprocessingCanvas" xmlns:cx="http://schemas.microsoft.com/office/drawing/2014/chartex" xmlns:cx1="http://schemas.microsoft.com/office/drawing/2015/9/8/chartex" xmlns:cx2="http://schemas.microsoft.com/office/drawing/2015/10/21/chartex" xmlns:mc="http://schemas.openxmlformats.org/markup-compatibility/2006" xmlns:o="urn:schemas-microsoft-com:office:office" xmlns:r="http://schemas.openxmlformats.org/officeDocument/2006/relationships" xmlns:m="http://schemas.openxmlformats.org/officeDocument/2006/math" xmlns:v="urn:schemas-microsoft-com:vml" xmlns:wp14="http://schemas.microsoft.com/office/word/2010/wordprocessingDrawing" xmlns:wp="http://schemas.openxmlformats.org/drawingml/2006/wordprocessingDrawing" xmlns:w10="urn:schemas-microsoft-com:office:word" xmlns:w="http://schemas.openxmlformats.org/wordprocessingml/2006/main" xmlns:w14="http://schemas.microsoft.com/office/word/2010/wordml" xmlns:w15="http://schemas.microsoft.com/office/word/2012/wordml" xmlns:w16se="http://schemas.microsoft.com/office/word/2015/wordml/symex" xmlns:wpg="http://schemas.microsoft.com/office/word/2010/wordprocessingGroup" xmlns:wpi="http://schemas.microsoft.com/office/word/2010/wordprocessingInk" xmlns:wne="http://schemas.microsoft.com/office/word/2006/wordml" xmlns:wps="http://schemas.microsoft.com/office/word/2010/wordprocessingShape" mc:Ignorable="w14 w15 w16se wp14">
   <w:body>
     <w:p>
       <w:r>
-        <w:t>5 runs of the program were done on ARMSim, which gave instructions per second numbers for each run.</w:t>
+        <w:t xml:space="preserve">5 runs of the program were done on </w:t>
+      </w:r>
+      <w:proofErr w:type="spellStart"/>
+      <w:r>
+        <w:t>ARMSim</w:t>
+      </w:r>
+      <w:proofErr w:type="spellEnd"/>
+      <w:r>
+        <w:t>, which gave instructions per second numbers for each run.</w:t>
       </w:r>
     </w:p>
     <w:p>
@@ -48,13 +56,7 @@
           <w:rPr>
             <w:rFonts w:ascii="Cambria Math" w:hAnsi="Cambria Math"/>
           </w:rPr>
-          <m:t>=</m:t>
-        </m:r>
-        <m:r>
-          <w:rPr>
-            <w:rFonts w:ascii="Cambria Math" w:hAnsi="Cambria Math"/>
-          </w:rPr>
-          <m:t>6135.2</m:t>
+          <m:t>=6135.2</m:t>
         </m:r>
         <m:f>
           <m:fPr>
@@ -104,7 +106,7 @@
           <m:fPr>
             <m:ctrlPr>
               <w:rPr>
-                <w:rFonts w:ascii="Cambria Math"/>
+                <w:rFonts w:ascii="Cambria Math" w:hAnsi="Cambria Math"/>
               </w:rPr>
             </m:ctrlPr>
           </m:fPr>
@@ -118,24 +120,13 @@
               </w:rPr>
               <m:t>1 sec</m:t>
             </m:r>
-            <m:ctrlPr>
-              <w:rPr>
-                <w:rFonts w:ascii="Cambria Math" w:hAnsi="Cambria Math"/>
-              </w:rPr>
-            </m:ctrlPr>
           </m:num>
           <m:den>
             <m:r>
               <w:rPr>
                 <w:rFonts w:ascii="Cambria Math" w:hAnsi="Cambria Math"/>
               </w:rPr>
-              <m:t>6135.2</m:t>
-            </m:r>
-            <m:r>
-              <w:rPr>
-                <w:rFonts w:ascii="Cambria Math" w:hAnsi="Cambria Math"/>
-              </w:rPr>
-              <m:t xml:space="preserve"> </m:t>
+              <m:t xml:space="preserve">6135.2 </m:t>
             </m:r>
             <m:r>
               <m:rPr>
@@ -158,7 +149,7 @@
           <m:fPr>
             <m:ctrlPr>
               <w:rPr>
-                <w:rFonts w:ascii="Cambria Math"/>
+                <w:rFonts w:ascii="Cambria Math" w:hAnsi="Cambria Math"/>
                 <w:i/>
               </w:rPr>
             </m:ctrlPr>
@@ -202,19 +193,7 @@
           <w:rPr>
             <w:rFonts w:ascii="Cambria Math"/>
           </w:rPr>
-          <m:t>=</m:t>
-        </m:r>
-        <m:r>
-          <w:rPr>
-            <w:rFonts w:ascii="Cambria Math"/>
-          </w:rPr>
-          <m:t>6519</m:t>
-        </m:r>
-        <m:r>
-          <w:rPr>
-            <w:rFonts w:ascii="Cambria Math"/>
-          </w:rPr>
-          <m:t xml:space="preserve">.8 </m:t>
+          <m:t xml:space="preserve">=6519.8 </m:t>
         </m:r>
         <m:r>
           <m:rPr>
@@ -237,7 +216,419 @@
         <w:rPr>
           <w:rFonts w:eastAsiaTheme="minorEastAsia"/>
         </w:rPr>
-        <w:t>According to ARMSim there are 574 instructions. So, the total number of cycles is on average</w:t>
+        <w:t>With a 32Khz clock, CPI is</w:t>
+      </w:r>
+      <w:r>
+        <w:t xml:space="preserve">: </w:t>
+      </w:r>
+      <m:oMath>
+        <m:f>
+          <m:fPr>
+            <m:ctrlPr>
+              <w:rPr>
+                <w:rFonts w:ascii="Cambria Math" w:hAnsi="Cambria Math"/>
+              </w:rPr>
+            </m:ctrlPr>
+          </m:fPr>
+          <m:num>
+            <m:r>
+              <m:rPr>
+                <m:sty m:val="p"/>
+              </m:rPr>
+              <w:rPr>
+                <w:rFonts w:ascii="Cambria Math" w:hAnsi="Cambria Math"/>
+              </w:rPr>
+              <m:t>1 sec</m:t>
+            </m:r>
+          </m:num>
+          <m:den>
+            <m:r>
+              <w:rPr>
+                <w:rFonts w:ascii="Cambria Math" w:hAnsi="Cambria Math"/>
+              </w:rPr>
+              <m:t xml:space="preserve">6135.2 </m:t>
+            </m:r>
+            <m:r>
+              <m:rPr>
+                <m:sty m:val="p"/>
+              </m:rPr>
+              <w:rPr>
+                <w:rFonts w:ascii="Cambria Math" w:hAnsi="Cambria Math"/>
+              </w:rPr>
+              <m:t>instructions</m:t>
+            </m:r>
+          </m:den>
+        </m:f>
+        <m:r>
+          <w:rPr>
+            <w:rFonts w:ascii="Cambria Math" w:hAnsi="Cambria Math" w:cs="Calibri"/>
+          </w:rPr>
+          <m:t>×</m:t>
+        </m:r>
+        <m:f>
+          <m:fPr>
+            <m:ctrlPr>
+              <w:rPr>
+                <w:rFonts w:ascii="Cambria Math" w:hAnsi="Cambria Math"/>
+                <w:i/>
+              </w:rPr>
+            </m:ctrlPr>
+          </m:fPr>
+          <m:num>
+            <m:r>
+              <w:rPr>
+                <w:rFonts w:ascii="Cambria Math"/>
+              </w:rPr>
+              <m:t>32</m:t>
+            </m:r>
+            <m:r>
+              <w:rPr>
+                <w:rFonts w:ascii="Cambria Math"/>
+              </w:rPr>
+              <m:t xml:space="preserve">,000 </m:t>
+            </m:r>
+            <m:r>
+              <m:rPr>
+                <m:sty m:val="p"/>
+              </m:rPr>
+              <w:rPr>
+                <w:rFonts w:ascii="Cambria Math"/>
+              </w:rPr>
+              <m:t>cycles</m:t>
+            </m:r>
+          </m:num>
+          <m:den>
+            <m:r>
+              <w:rPr>
+                <w:rFonts w:ascii="Cambria Math"/>
+              </w:rPr>
+              <m:t xml:space="preserve">1 </m:t>
+            </m:r>
+            <m:r>
+              <m:rPr>
+                <m:sty m:val="p"/>
+              </m:rPr>
+              <w:rPr>
+                <w:rFonts w:ascii="Cambria Math"/>
+              </w:rPr>
+              <m:t>sec</m:t>
+            </m:r>
+          </m:den>
+        </m:f>
+        <m:r>
+          <w:rPr>
+            <w:rFonts w:ascii="Cambria Math"/>
+          </w:rPr>
+          <m:t>=5.215</m:t>
+        </m:r>
+        <m:r>
+          <w:rPr>
+            <w:rFonts w:ascii="Cambria Math"/>
+          </w:rPr>
+          <m:t xml:space="preserve"> </m:t>
+        </m:r>
+        <m:r>
+          <m:rPr>
+            <m:sty m:val="p"/>
+          </m:rPr>
+          <w:rPr>
+            <w:rFonts w:ascii="Cambria Math"/>
+          </w:rPr>
+          <m:t>CPI</m:t>
+        </m:r>
+      </m:oMath>
+    </w:p>
+    <w:p>
+      <w:pPr>
+        <w:rPr>
+          <w:rFonts w:eastAsiaTheme="minorEastAsia"/>
+        </w:rPr>
+      </w:pPr>
+      <w:r>
+        <w:rPr>
+          <w:rFonts w:eastAsiaTheme="minorEastAsia"/>
+        </w:rPr>
+        <w:t>With a 1Mhz clock, CPI is</w:t>
+      </w:r>
+      <w:r>
+        <w:t xml:space="preserve">: </w:t>
+      </w:r>
+      <m:oMath>
+        <m:f>
+          <m:fPr>
+            <m:ctrlPr>
+              <w:rPr>
+                <w:rFonts w:ascii="Cambria Math" w:hAnsi="Cambria Math"/>
+              </w:rPr>
+            </m:ctrlPr>
+          </m:fPr>
+          <m:num>
+            <m:r>
+              <m:rPr>
+                <m:sty m:val="p"/>
+              </m:rPr>
+              <w:rPr>
+                <w:rFonts w:ascii="Cambria Math" w:hAnsi="Cambria Math"/>
+              </w:rPr>
+              <m:t>1 sec</m:t>
+            </m:r>
+          </m:num>
+          <m:den>
+            <m:r>
+              <w:rPr>
+                <w:rFonts w:ascii="Cambria Math" w:hAnsi="Cambria Math"/>
+              </w:rPr>
+              <m:t xml:space="preserve">6135.2 </m:t>
+            </m:r>
+            <m:r>
+              <m:rPr>
+                <m:sty m:val="p"/>
+              </m:rPr>
+              <w:rPr>
+                <w:rFonts w:ascii="Cambria Math" w:hAnsi="Cambria Math"/>
+              </w:rPr>
+              <m:t>instructions</m:t>
+            </m:r>
+          </m:den>
+        </m:f>
+        <m:r>
+          <w:rPr>
+            <w:rFonts w:ascii="Cambria Math" w:hAnsi="Cambria Math" w:cs="Calibri"/>
+          </w:rPr>
+          <m:t>×</m:t>
+        </m:r>
+        <m:f>
+          <m:fPr>
+            <m:ctrlPr>
+              <w:rPr>
+                <w:rFonts w:ascii="Cambria Math" w:hAnsi="Cambria Math"/>
+                <w:i/>
+              </w:rPr>
+            </m:ctrlPr>
+          </m:fPr>
+          <m:num>
+            <m:r>
+              <w:rPr>
+                <w:rFonts w:ascii="Cambria Math"/>
+              </w:rPr>
+              <m:t>1</m:t>
+            </m:r>
+            <m:r>
+              <w:rPr>
+                <w:rFonts w:ascii="Cambria Math"/>
+              </w:rPr>
+              <m:t xml:space="preserve">,000,000 </m:t>
+            </m:r>
+            <m:r>
+              <m:rPr>
+                <m:sty m:val="p"/>
+              </m:rPr>
+              <w:rPr>
+                <w:rFonts w:ascii="Cambria Math"/>
+              </w:rPr>
+              <m:t>cycles</m:t>
+            </m:r>
+          </m:num>
+          <m:den>
+            <m:r>
+              <w:rPr>
+                <w:rFonts w:ascii="Cambria Math"/>
+              </w:rPr>
+              <m:t xml:space="preserve">1 </m:t>
+            </m:r>
+            <m:r>
+              <m:rPr>
+                <m:sty m:val="p"/>
+              </m:rPr>
+              <w:rPr>
+                <w:rFonts w:ascii="Cambria Math"/>
+              </w:rPr>
+              <m:t>sec</m:t>
+            </m:r>
+          </m:den>
+        </m:f>
+        <m:r>
+          <w:rPr>
+            <w:rFonts w:ascii="Cambria Math"/>
+          </w:rPr>
+          <m:t>=162.99</m:t>
+        </m:r>
+        <m:r>
+          <w:rPr>
+            <w:rFonts w:ascii="Cambria Math"/>
+          </w:rPr>
+          <m:t xml:space="preserve"> </m:t>
+        </m:r>
+        <m:r>
+          <m:rPr>
+            <m:sty m:val="p"/>
+          </m:rPr>
+          <w:rPr>
+            <w:rFonts w:ascii="Cambria Math"/>
+          </w:rPr>
+          <m:t>CPI</m:t>
+        </m:r>
+      </m:oMath>
+    </w:p>
+    <w:p>
+      <w:pPr>
+        <w:rPr>
+          <w:rFonts w:eastAsiaTheme="minorEastAsia"/>
+        </w:rPr>
+      </w:pPr>
+      <w:r>
+        <w:rPr>
+          <w:rFonts w:eastAsiaTheme="minorEastAsia"/>
+        </w:rPr>
+        <w:t>With a 1Ghz clock, CPI is</w:t>
+      </w:r>
+      <w:bookmarkStart w:id="0" w:name="_GoBack"/>
+      <w:bookmarkEnd w:id="0"/>
+      <w:r>
+        <w:t xml:space="preserve">: </w:t>
+      </w:r>
+      <m:oMath>
+        <m:f>
+          <m:fPr>
+            <m:ctrlPr>
+              <w:rPr>
+                <w:rFonts w:ascii="Cambria Math" w:hAnsi="Cambria Math"/>
+              </w:rPr>
+            </m:ctrlPr>
+          </m:fPr>
+          <m:num>
+            <m:r>
+              <m:rPr>
+                <m:sty m:val="p"/>
+              </m:rPr>
+              <w:rPr>
+                <w:rFonts w:ascii="Cambria Math" w:hAnsi="Cambria Math"/>
+              </w:rPr>
+              <m:t>1 sec</m:t>
+            </m:r>
+          </m:num>
+          <m:den>
+            <m:r>
+              <w:rPr>
+                <w:rFonts w:ascii="Cambria Math" w:hAnsi="Cambria Math"/>
+              </w:rPr>
+              <m:t xml:space="preserve">6135.2 </m:t>
+            </m:r>
+            <m:r>
+              <m:rPr>
+                <m:sty m:val="p"/>
+              </m:rPr>
+              <w:rPr>
+                <w:rFonts w:ascii="Cambria Math" w:hAnsi="Cambria Math"/>
+              </w:rPr>
+              <m:t>instructions</m:t>
+            </m:r>
+          </m:den>
+        </m:f>
+        <m:r>
+          <w:rPr>
+            <w:rFonts w:ascii="Cambria Math" w:hAnsi="Cambria Math" w:cs="Calibri"/>
+          </w:rPr>
+          <m:t>×</m:t>
+        </m:r>
+        <m:f>
+          <m:fPr>
+            <m:ctrlPr>
+              <w:rPr>
+                <w:rFonts w:ascii="Cambria Math" w:hAnsi="Cambria Math"/>
+                <w:i/>
+              </w:rPr>
+            </m:ctrlPr>
+          </m:fPr>
+          <m:num>
+            <m:r>
+              <w:rPr>
+                <w:rFonts w:ascii="Cambria Math"/>
+              </w:rPr>
+              <m:t>1,00</m:t>
+            </m:r>
+            <m:r>
+              <w:rPr>
+                <w:rFonts w:ascii="Cambria Math"/>
+              </w:rPr>
+              <m:t xml:space="preserve">0,000,000 </m:t>
+            </m:r>
+            <m:r>
+              <m:rPr>
+                <m:sty m:val="p"/>
+              </m:rPr>
+              <w:rPr>
+                <w:rFonts w:ascii="Cambria Math"/>
+              </w:rPr>
+              <m:t>cycles</m:t>
+            </m:r>
+          </m:num>
+          <m:den>
+            <m:r>
+              <w:rPr>
+                <w:rFonts w:ascii="Cambria Math"/>
+              </w:rPr>
+              <m:t xml:space="preserve">1 </m:t>
+            </m:r>
+            <m:r>
+              <m:rPr>
+                <m:sty m:val="p"/>
+              </m:rPr>
+              <w:rPr>
+                <w:rFonts w:ascii="Cambria Math"/>
+              </w:rPr>
+              <m:t>sec</m:t>
+            </m:r>
+          </m:den>
+        </m:f>
+        <m:r>
+          <w:rPr>
+            <w:rFonts w:ascii="Cambria Math"/>
+          </w:rPr>
+          <m:t>=162,993.87</m:t>
+        </m:r>
+        <m:r>
+          <w:rPr>
+            <w:rFonts w:ascii="Cambria Math"/>
+          </w:rPr>
+          <m:t xml:space="preserve"> </m:t>
+        </m:r>
+        <m:r>
+          <m:rPr>
+            <m:sty m:val="p"/>
+          </m:rPr>
+          <w:rPr>
+            <w:rFonts w:ascii="Cambria Math"/>
+          </w:rPr>
+          <m:t>CPI</m:t>
+        </m:r>
+      </m:oMath>
+    </w:p>
+    <w:p>
+      <w:pPr>
+        <w:rPr>
+          <w:rFonts w:eastAsiaTheme="minorEastAsia"/>
+        </w:rPr>
+      </w:pPr>
+      <w:r>
+        <w:rPr>
+          <w:rFonts w:eastAsiaTheme="minorEastAsia"/>
+        </w:rPr>
+        <w:t xml:space="preserve">According to </w:t>
+      </w:r>
+      <w:proofErr w:type="spellStart"/>
+      <w:r>
+        <w:rPr>
+          <w:rFonts w:eastAsiaTheme="minorEastAsia"/>
+        </w:rPr>
+        <w:t>ARMSim</w:t>
+      </w:r>
+      <w:proofErr w:type="spellEnd"/>
+      <w:r>
+        <w:rPr>
+          <w:rFonts w:eastAsiaTheme="minorEastAsia"/>
+        </w:rPr>
+        <w:t xml:space="preserve"> there are 574 instructions. So, the total number of cycles is on average</w:t>
       </w:r>
       <w:r>
         <w:rPr>
@@ -302,19 +693,7 @@
             <w:rPr>
               <w:rFonts w:ascii="Cambria Math" w:hAnsi="Cambria Math"/>
             </w:rPr>
-            <m:t xml:space="preserve"> ×</m:t>
-          </m:r>
-          <m:r>
-            <w:rPr>
-              <w:rFonts w:ascii="Cambria Math" w:hAnsi="Cambria Math"/>
-            </w:rPr>
-            <m:t xml:space="preserve"> </m:t>
-          </m:r>
-          <m:r>
-            <w:rPr>
-              <w:rFonts w:ascii="Cambria Math" w:hAnsi="Cambria Math"/>
-            </w:rPr>
-            <m:t xml:space="preserve">574 </m:t>
+            <m:t xml:space="preserve"> × 574 </m:t>
           </m:r>
           <m:r>
             <m:rPr>
@@ -323,16 +702,7 @@
             <w:rPr>
               <w:rFonts w:ascii="Cambria Math" w:hAnsi="Cambria Math"/>
             </w:rPr>
-            <m:t xml:space="preserve">instructions= </m:t>
-          </m:r>
-          <m:r>
-            <m:rPr>
-              <m:sty m:val="p"/>
-            </m:rPr>
-            <w:rPr>
-              <w:rFonts w:ascii="Cambria Math" w:hAnsi="Cambria Math"/>
-            </w:rPr>
-            <m:t>3,742,365 cycles</m:t>
+            <m:t>instructions= 3,742,365 cycles</m:t>
           </m:r>
         </m:oMath>
       </m:oMathPara>
@@ -391,11 +761,19 @@
                 <w:b/>
               </w:rPr>
             </w:pPr>
+            <w:proofErr w:type="spellStart"/>
             <w:r>
               <w:rPr>
                 <w:b/>
               </w:rPr>
-              <w:t>cosh(x)</w:t>
+              <w:t>cosh</w:t>
+            </w:r>
+            <w:proofErr w:type="spellEnd"/>
+            <w:r>
+              <w:rPr>
+                <w:b/>
+              </w:rPr>
+              <w:t>(x)</w:t>
             </w:r>
           </w:p>
         </w:tc>
@@ -409,11 +787,19 @@
                 <w:b/>
               </w:rPr>
             </w:pPr>
+            <w:proofErr w:type="spellStart"/>
             <w:r>
               <w:rPr>
                 <w:b/>
               </w:rPr>
-              <w:t>sinh(x)</w:t>
+              <w:t>sinh</w:t>
+            </w:r>
+            <w:proofErr w:type="spellEnd"/>
+            <w:r>
+              <w:rPr>
+                <w:b/>
+              </w:rPr>
+              <w:t>(x)</w:t>
             </w:r>
           </w:p>
         </w:tc>
@@ -597,13 +983,7 @@
               <w:rPr>
                 <w:rFonts w:eastAsiaTheme="minorEastAsia" w:cstheme="minorHAnsi"/>
               </w:rPr>
-              <w:t xml:space="preserve"> </w:t>
-            </w:r>
-            <w:r>
-              <w:rPr>
-                <w:rFonts w:eastAsiaTheme="minorEastAsia" w:cstheme="minorHAnsi"/>
-              </w:rPr>
-              <w:t>π</w:t>
+              <w:t xml:space="preserve"> π</w:t>
             </w:r>
             <w:r>
               <w:rPr>
@@ -683,8 +1063,6 @@
             <w:r>
               <w:t>0.3688</w:t>
             </w:r>
-            <w:bookmarkStart w:id="0" w:name="_GoBack"/>
-            <w:bookmarkEnd w:id="0"/>
           </w:p>
         </w:tc>
       </w:tr>
@@ -717,7 +1095,7 @@
       </w:pPr>
     </w:pPrDefault>
   </w:docDefaults>
-  <w:latentStyles w:defLockedState="0" w:defUIPriority="99" w:defSemiHidden="0" w:defUnhideWhenUsed="0" w:defQFormat="0" w:count="374">
+  <w:latentStyles w:defLockedState="0" w:defUIPriority="99" w:defSemiHidden="0" w:defUnhideWhenUsed="0" w:defQFormat="0" w:count="372">
     <w:lsdException w:name="Normal" w:uiPriority="0" w:qFormat="1"/>
     <w:lsdException w:name="heading 1" w:uiPriority="9" w:qFormat="1"/>
     <w:lsdException w:name="heading 2" w:semiHidden="1" w:uiPriority="9" w:unhideWhenUsed="1" w:qFormat="1"/>
@@ -1090,8 +1468,6 @@
     <w:lsdException w:name="List Table 6 Colorful Accent 6" w:uiPriority="51"/>
     <w:lsdException w:name="List Table 7 Colorful Accent 6" w:uiPriority="52"/>
     <w:lsdException w:name="Mention" w:semiHidden="1" w:unhideWhenUsed="1"/>
-    <w:lsdException w:name="Smart Hyperlink" w:semiHidden="1" w:unhideWhenUsed="1"/>
-    <w:lsdException w:name="Hashtag" w:semiHidden="1" w:unhideWhenUsed="1"/>
   </w:latentStyles>
   <w:style w:type="paragraph" w:default="1" w:styleId="Normal">
     <w:name w:val="Normal"/>

</xml_diff>

<commit_message>
Completed all requirements for documentation.
</commit_message>
<xml_diff>
--- a/Documentation.docx
+++ b/Documentation.docx
@@ -1,23 +1,1481 @@
 
 <file path=word/document.xml><?xml version="1.0" encoding="utf-8"?>
-<w:document xmlns:wpc="http://schemas.microsoft.com/office/word/2010/wordprocessingCanvas" xmlns:cx="http://schemas.microsoft.com/office/drawing/2014/chartex" xmlns:cx1="http://schemas.microsoft.com/office/drawing/2015/9/8/chartex" xmlns:cx2="http://schemas.microsoft.com/office/drawing/2015/10/21/chartex" xmlns:mc="http://schemas.openxmlformats.org/markup-compatibility/2006" xmlns:o="urn:schemas-microsoft-com:office:office" xmlns:r="http://schemas.openxmlformats.org/officeDocument/2006/relationships" xmlns:m="http://schemas.openxmlformats.org/officeDocument/2006/math" xmlns:v="urn:schemas-microsoft-com:vml" xmlns:wp14="http://schemas.microsoft.com/office/word/2010/wordprocessingDrawing" xmlns:wp="http://schemas.openxmlformats.org/drawingml/2006/wordprocessingDrawing" xmlns:w10="urn:schemas-microsoft-com:office:word" xmlns:w="http://schemas.openxmlformats.org/wordprocessingml/2006/main" xmlns:w14="http://schemas.microsoft.com/office/word/2010/wordml" xmlns:w15="http://schemas.microsoft.com/office/word/2012/wordml" xmlns:w16se="http://schemas.microsoft.com/office/word/2015/wordml/symex" xmlns:wpg="http://schemas.microsoft.com/office/word/2010/wordprocessingGroup" xmlns:wpi="http://schemas.microsoft.com/office/word/2010/wordprocessingInk" xmlns:wne="http://schemas.microsoft.com/office/word/2006/wordml" xmlns:wps="http://schemas.microsoft.com/office/word/2010/wordprocessingShape" mc:Ignorable="w14 w15 w16se wp14">
+<w:document xmlns:wpc="http://schemas.microsoft.com/office/word/2010/wordprocessingCanvas" xmlns:cx="http://schemas.microsoft.com/office/drawing/2014/chartex" xmlns:cx1="http://schemas.microsoft.com/office/drawing/2015/9/8/chartex" xmlns:cx2="http://schemas.microsoft.com/office/drawing/2015/10/21/chartex" xmlns:cx3="http://schemas.microsoft.com/office/drawing/2016/5/9/chartex" xmlns:cx4="http://schemas.microsoft.com/office/drawing/2016/5/10/chartex" xmlns:cx5="http://schemas.microsoft.com/office/drawing/2016/5/11/chartex" xmlns:cx6="http://schemas.microsoft.com/office/drawing/2016/5/12/chartex" xmlns:cx7="http://schemas.microsoft.com/office/drawing/2016/5/13/chartex" xmlns:cx8="http://schemas.microsoft.com/office/drawing/2016/5/14/chartex" xmlns:mc="http://schemas.openxmlformats.org/markup-compatibility/2006" xmlns:o="urn:schemas-microsoft-com:office:office" xmlns:r="http://schemas.openxmlformats.org/officeDocument/2006/relationships" xmlns:m="http://schemas.openxmlformats.org/officeDocument/2006/math" xmlns:v="urn:schemas-microsoft-com:vml" xmlns:wp14="http://schemas.microsoft.com/office/word/2010/wordprocessingDrawing" xmlns:wp="http://schemas.openxmlformats.org/drawingml/2006/wordprocessingDrawing" xmlns:w10="urn:schemas-microsoft-com:office:word" xmlns:w="http://schemas.openxmlformats.org/wordprocessingml/2006/main" xmlns:w14="http://schemas.microsoft.com/office/word/2010/wordml" xmlns:w15="http://schemas.microsoft.com/office/word/2012/wordml" xmlns:w16se="http://schemas.microsoft.com/office/word/2015/wordml/symex" xmlns:wpg="http://schemas.microsoft.com/office/word/2010/wordprocessingGroup" xmlns:wpi="http://schemas.microsoft.com/office/word/2010/wordprocessingInk" xmlns:wne="http://schemas.microsoft.com/office/word/2006/wordml" xmlns:wps="http://schemas.microsoft.com/office/word/2010/wordprocessingShape" mc:Ignorable="w14 w15 w16se wp14">
   <w:body>
     <w:p>
-      <w:r>
-        <w:t xml:space="preserve">5 runs of the program were done on </w:t>
-      </w:r>
-      <w:proofErr w:type="spellStart"/>
-      <w:r>
-        <w:t>ARMSim</w:t>
-      </w:r>
-      <w:proofErr w:type="spellEnd"/>
-      <w:r>
-        <w:t>, which gave instructions per second numbers for each run.</w:t>
+      <w:pPr>
+        <w:jc w:val="center"/>
+      </w:pPr>
+      <w:r>
+        <w:t>CMSC 411 Project Documentation</w:t>
       </w:r>
     </w:p>
     <w:p>
-      <w:r>
-        <w:t>The 5 run average is</w:t>
+      <w:pPr>
+        <w:jc w:val="center"/>
+      </w:pPr>
+      <w:r>
+        <w:t xml:space="preserve">Group members: </w:t>
+      </w:r>
+      <w:r>
+        <w:t>Justin Do, Rahsaan Hall, Benjamin Nace, Alexander Rochford</w:t>
+      </w:r>
+      <w:r>
+        <w:br w:type="page"/>
+      </w:r>
+    </w:p>
+    <w:p>
+      <w:r>
+        <w:lastRenderedPageBreak/>
+        <w:t>Our project implements</w:t>
+      </w:r>
+      <w:r>
+        <w:t xml:space="preserve"> the CORDIC algorithm for cosh(t), sinh(t</w:t>
+      </w:r>
+      <w:r>
+        <w:t>), and e</w:t>
+      </w:r>
+      <w:r>
+        <w:rPr>
+          <w:vertAlign w:val="superscript"/>
+        </w:rPr>
+        <w:t>t</w:t>
+      </w:r>
+      <w:r>
+        <w:t xml:space="preserve"> in ARM assembly language</w:t>
+      </w:r>
+      <w:r>
+        <w:t>.</w:t>
+      </w:r>
+      <w:r>
+        <w:t xml:space="preserve"> </w:t>
+      </w:r>
+      <w:r>
+        <w:t xml:space="preserve">The CORDIC algorithm involves a series of rotations of increasingly smaller pre-determined angles, in order to </w:t>
+      </w:r>
+      <w:r>
+        <w:t>approximate a target angle.</w:t>
+      </w:r>
+      <w:r>
+        <w:t xml:space="preserve"> In the hyperbolic implementation, those angles are arctanh(0.5</w:t>
+      </w:r>
+      <w:r>
+        <w:rPr>
+          <w:vertAlign w:val="superscript"/>
+        </w:rPr>
+        <w:t>i</w:t>
+      </w:r>
+      <w:r>
+        <w:t xml:space="preserve">), where </w:t>
+      </w:r>
+      <w:r>
+        <w:t>i</w:t>
+      </w:r>
+      <w:r>
+        <w:t xml:space="preserve"> is the rotation number </w:t>
+      </w:r>
+      <w:r>
+        <w:t xml:space="preserve">which goes </w:t>
+      </w:r>
+      <w:r>
+        <w:t>from 1 to the maximum number of rotations.</w:t>
+      </w:r>
+      <w:r>
+        <w:t xml:space="preserve"> For each rotation, new x and y values are calculated using the formulas:</w:t>
+      </w:r>
+    </w:p>
+    <w:p>
+      <w:pPr>
+        <w:rPr>
+          <w:rFonts w:eastAsiaTheme="minorEastAsia"/>
+        </w:rPr>
+      </w:pPr>
+      <m:oMathPara>
+        <m:oMath>
+          <m:sSup>
+            <m:sSupPr>
+              <m:ctrlPr>
+                <w:rPr>
+                  <w:rFonts w:ascii="Cambria Math" w:hAnsi="Cambria Math"/>
+                  <w:i/>
+                </w:rPr>
+              </m:ctrlPr>
+            </m:sSupPr>
+            <m:e>
+              <m:r>
+                <w:rPr>
+                  <w:rFonts w:ascii="Cambria Math" w:hAnsi="Cambria Math"/>
+                </w:rPr>
+                <m:t>x</m:t>
+              </m:r>
+            </m:e>
+            <m:sup>
+              <m:r>
+                <w:rPr>
+                  <w:rFonts w:ascii="Cambria Math" w:hAnsi="Cambria Math"/>
+                </w:rPr>
+                <m:t>'</m:t>
+              </m:r>
+            </m:sup>
+          </m:sSup>
+          <m:r>
+            <w:rPr>
+              <w:rFonts w:ascii="Cambria Math" w:hAnsi="Cambria Math"/>
+            </w:rPr>
+            <m:t>=x+d*y/</m:t>
+          </m:r>
+          <m:sSup>
+            <m:sSupPr>
+              <m:ctrlPr>
+                <w:rPr>
+                  <w:rFonts w:ascii="Cambria Math" w:hAnsi="Cambria Math"/>
+                  <w:i/>
+                </w:rPr>
+              </m:ctrlPr>
+            </m:sSupPr>
+            <m:e>
+              <m:r>
+                <w:rPr>
+                  <w:rFonts w:ascii="Cambria Math" w:hAnsi="Cambria Math"/>
+                </w:rPr>
+                <m:t>2</m:t>
+              </m:r>
+            </m:e>
+            <m:sup>
+              <m:r>
+                <w:rPr>
+                  <w:rFonts w:ascii="Cambria Math" w:hAnsi="Cambria Math"/>
+                </w:rPr>
+                <m:t>i</m:t>
+              </m:r>
+            </m:sup>
+          </m:sSup>
+        </m:oMath>
+      </m:oMathPara>
+    </w:p>
+    <w:p>
+      <w:pPr>
+        <w:rPr>
+          <w:rFonts w:eastAsiaTheme="minorEastAsia"/>
+        </w:rPr>
+      </w:pPr>
+      <m:oMathPara>
+        <m:oMath>
+          <m:sSup>
+            <m:sSupPr>
+              <m:ctrlPr>
+                <w:rPr>
+                  <w:rFonts w:ascii="Cambria Math" w:hAnsi="Cambria Math"/>
+                  <w:i/>
+                </w:rPr>
+              </m:ctrlPr>
+            </m:sSupPr>
+            <m:e>
+              <m:r>
+                <w:rPr>
+                  <w:rFonts w:ascii="Cambria Math" w:hAnsi="Cambria Math"/>
+                </w:rPr>
+                <m:t>y</m:t>
+              </m:r>
+            </m:e>
+            <m:sup>
+              <m:r>
+                <w:rPr>
+                  <w:rFonts w:ascii="Cambria Math" w:hAnsi="Cambria Math"/>
+                </w:rPr>
+                <m:t>'</m:t>
+              </m:r>
+            </m:sup>
+          </m:sSup>
+          <m:r>
+            <w:rPr>
+              <w:rFonts w:ascii="Cambria Math" w:hAnsi="Cambria Math"/>
+            </w:rPr>
+            <m:t>=</m:t>
+          </m:r>
+          <m:r>
+            <w:rPr>
+              <w:rFonts w:ascii="Cambria Math" w:hAnsi="Cambria Math"/>
+            </w:rPr>
+            <m:t>y</m:t>
+          </m:r>
+          <m:r>
+            <w:rPr>
+              <w:rFonts w:ascii="Cambria Math" w:hAnsi="Cambria Math"/>
+            </w:rPr>
+            <m:t>+d*</m:t>
+          </m:r>
+          <m:r>
+            <w:rPr>
+              <w:rFonts w:ascii="Cambria Math" w:hAnsi="Cambria Math"/>
+            </w:rPr>
+            <m:t>x</m:t>
+          </m:r>
+          <m:r>
+            <w:rPr>
+              <w:rFonts w:ascii="Cambria Math" w:hAnsi="Cambria Math"/>
+            </w:rPr>
+            <m:t>/</m:t>
+          </m:r>
+          <m:sSup>
+            <m:sSupPr>
+              <m:ctrlPr>
+                <w:rPr>
+                  <w:rFonts w:ascii="Cambria Math" w:hAnsi="Cambria Math"/>
+                  <w:i/>
+                </w:rPr>
+              </m:ctrlPr>
+            </m:sSupPr>
+            <m:e>
+              <m:r>
+                <w:rPr>
+                  <w:rFonts w:ascii="Cambria Math" w:hAnsi="Cambria Math"/>
+                </w:rPr>
+                <m:t>2</m:t>
+              </m:r>
+            </m:e>
+            <m:sup>
+              <m:r>
+                <w:rPr>
+                  <w:rFonts w:ascii="Cambria Math" w:hAnsi="Cambria Math"/>
+                </w:rPr>
+                <m:t>i</m:t>
+              </m:r>
+            </m:sup>
+          </m:sSup>
+        </m:oMath>
+      </m:oMathPara>
+    </w:p>
+    <w:p>
+      <w:pPr>
+        <w:rPr>
+          <w:rFonts w:eastAsiaTheme="minorEastAsia"/>
+        </w:rPr>
+      </w:pPr>
+      <w:r>
+        <w:rPr>
+          <w:rFonts w:eastAsiaTheme="minorEastAsia"/>
+        </w:rPr>
+        <w:t xml:space="preserve">In the formulas, d indicates the direction of rotation, </w:t>
+      </w:r>
+      <w:r>
+        <w:rPr>
+          <w:rFonts w:eastAsiaTheme="minorEastAsia"/>
+        </w:rPr>
+        <w:t>1 for clockwise and -1 for counterclockwise.</w:t>
+      </w:r>
+      <w:r>
+        <w:rPr>
+          <w:rFonts w:eastAsiaTheme="minorEastAsia"/>
+        </w:rPr>
+        <w:t xml:space="preserve"> </w:t>
+      </w:r>
+      <w:r>
+        <w:rPr>
+          <w:rFonts w:eastAsiaTheme="minorEastAsia"/>
+        </w:rPr>
+        <w:t xml:space="preserve">For the hyperbolic implementation of the CORDIC algorithm, the y value starts at 0 and the x value starts at 1.207534. </w:t>
+      </w:r>
+      <w:r>
+        <w:rPr>
+          <w:rFonts w:eastAsiaTheme="minorEastAsia"/>
+        </w:rPr>
+        <w:t>Ordinarily, the x value would start at 1, b</w:t>
+      </w:r>
+      <w:r>
+        <w:rPr>
+          <w:rFonts w:eastAsiaTheme="minorEastAsia"/>
+        </w:rPr>
+        <w:t>ut the CORDIC algorithm requires the x and y values to be multiplied by a k value at the end, which is approximately 1.207534. To avoid this multiplication, we factor it in at the beginning in the initial x and y values.</w:t>
+      </w:r>
+    </w:p>
+    <w:p>
+      <w:r>
+        <w:rPr>
+          <w:rFonts w:eastAsiaTheme="minorEastAsia"/>
+        </w:rPr>
+        <w:t xml:space="preserve">When all of the rotations are done, x is </w:t>
+      </w:r>
+      <w:r>
+        <w:rPr>
+          <w:rFonts w:eastAsiaTheme="minorEastAsia"/>
+        </w:rPr>
+        <w:t xml:space="preserve">approximately </w:t>
+      </w:r>
+      <w:r>
+        <w:rPr>
+          <w:rFonts w:eastAsiaTheme="minorEastAsia"/>
+        </w:rPr>
+        <w:t>the value of</w:t>
+      </w:r>
+      <w:r>
+        <w:rPr>
+          <w:rFonts w:eastAsiaTheme="minorEastAsia"/>
+        </w:rPr>
+        <w:t xml:space="preserve"> cosh(t) and y is </w:t>
+      </w:r>
+      <w:r>
+        <w:rPr>
+          <w:rFonts w:eastAsiaTheme="minorEastAsia"/>
+        </w:rPr>
+        <w:t xml:space="preserve">approximately </w:t>
+      </w:r>
+      <w:r>
+        <w:rPr>
+          <w:rFonts w:eastAsiaTheme="minorEastAsia"/>
+        </w:rPr>
+        <w:t>the value of sinh(t)</w:t>
+      </w:r>
+      <w:r>
+        <w:rPr>
+          <w:rFonts w:eastAsiaTheme="minorEastAsia"/>
+        </w:rPr>
+        <w:t>.</w:t>
+      </w:r>
+      <w:r>
+        <w:rPr>
+          <w:rFonts w:eastAsiaTheme="minorEastAsia"/>
+        </w:rPr>
+        <w:t xml:space="preserve"> The value for e</w:t>
+      </w:r>
+      <w:r>
+        <w:rPr>
+          <w:rFonts w:eastAsiaTheme="minorEastAsia"/>
+          <w:vertAlign w:val="superscript"/>
+        </w:rPr>
+        <w:t>t</w:t>
+      </w:r>
+      <w:r>
+        <w:rPr>
+          <w:rFonts w:eastAsiaTheme="minorEastAsia"/>
+        </w:rPr>
+        <w:t xml:space="preserve"> can be found by adding cosh(t) and sinh(t), so the resulting x and y are added together to get e</w:t>
+      </w:r>
+      <w:r>
+        <w:rPr>
+          <w:rFonts w:eastAsiaTheme="minorEastAsia"/>
+          <w:vertAlign w:val="superscript"/>
+        </w:rPr>
+        <w:t>t</w:t>
+      </w:r>
+      <w:r>
+        <w:rPr>
+          <w:rFonts w:eastAsiaTheme="minorEastAsia"/>
+        </w:rPr>
+        <w:t>.</w:t>
+      </w:r>
+    </w:p>
+    <w:p/>
+    <w:p>
+      <w:r>
+        <w:t>The following are some statistics about our program</w:t>
+      </w:r>
+      <w:r>
+        <w:t>, calculated for different clock speeds</w:t>
+      </w:r>
+      <w:r>
+        <w:t>:</w:t>
+      </w:r>
+    </w:p>
+    <w:tbl>
+      <w:tblPr>
+        <w:tblStyle w:val="TableGrid"/>
+        <w:tblW w:w="0" w:type="auto"/>
+        <w:tblLook w:val="04A0" w:firstRow="1" w:lastRow="0" w:firstColumn="1" w:lastColumn="0" w:noHBand="0" w:noVBand="1"/>
+      </w:tblPr>
+      <w:tblGrid>
+        <w:gridCol w:w="1254"/>
+        <w:gridCol w:w="2698"/>
+        <w:gridCol w:w="2699"/>
+        <w:gridCol w:w="2699"/>
+      </w:tblGrid>
+      <w:tr>
+        <w:tc>
+          <w:tcPr>
+            <w:tcW w:w="1254" w:type="dxa"/>
+          </w:tcPr>
+          <w:p>
+            <w:pPr>
+              <w:rPr>
+                <w:b/>
+              </w:rPr>
+            </w:pPr>
+            <w:r>
+              <w:rPr>
+                <w:b/>
+              </w:rPr>
+              <w:t>Statistic</w:t>
+            </w:r>
+          </w:p>
+        </w:tc>
+        <w:tc>
+          <w:tcPr>
+            <w:tcW w:w="2698" w:type="dxa"/>
+          </w:tcPr>
+          <w:p>
+            <w:pPr>
+              <w:rPr>
+                <w:b/>
+              </w:rPr>
+            </w:pPr>
+            <w:r>
+              <w:rPr>
+                <w:b/>
+              </w:rPr>
+              <w:t>32kHz clock</w:t>
+            </w:r>
+          </w:p>
+        </w:tc>
+        <w:tc>
+          <w:tcPr>
+            <w:tcW w:w="2699" w:type="dxa"/>
+          </w:tcPr>
+          <w:p>
+            <w:pPr>
+              <w:rPr>
+                <w:b/>
+              </w:rPr>
+            </w:pPr>
+            <w:r>
+              <w:rPr>
+                <w:b/>
+              </w:rPr>
+              <w:t>1MHz clock</w:t>
+            </w:r>
+          </w:p>
+        </w:tc>
+        <w:tc>
+          <w:tcPr>
+            <w:tcW w:w="2699" w:type="dxa"/>
+          </w:tcPr>
+          <w:p>
+            <w:pPr>
+              <w:rPr>
+                <w:b/>
+              </w:rPr>
+            </w:pPr>
+            <w:r>
+              <w:rPr>
+                <w:b/>
+              </w:rPr>
+              <w:t>1GHz clock</w:t>
+            </w:r>
+          </w:p>
+        </w:tc>
+      </w:tr>
+      <w:tr>
+        <w:tc>
+          <w:tcPr>
+            <w:tcW w:w="1254" w:type="dxa"/>
+          </w:tcPr>
+          <w:p>
+            <w:r>
+              <w:t>CPI</w:t>
+            </w:r>
+          </w:p>
+        </w:tc>
+        <w:tc>
+          <w:tcPr>
+            <w:tcW w:w="2698" w:type="dxa"/>
+          </w:tcPr>
+          <w:p>
+            <m:oMathPara>
+              <m:oMath>
+                <m:f>
+                  <m:fPr>
+                    <m:ctrlPr>
+                      <w:rPr>
+                        <w:rFonts w:ascii="Cambria Math" w:hAnsi="Cambria Math"/>
+                      </w:rPr>
+                    </m:ctrlPr>
+                  </m:fPr>
+                  <m:num>
+                    <m:r>
+                      <m:rPr>
+                        <m:sty m:val="p"/>
+                      </m:rPr>
+                      <w:rPr>
+                        <w:rFonts w:ascii="Cambria Math" w:hAnsi="Cambria Math"/>
+                      </w:rPr>
+                      <m:t>32,000</m:t>
+                    </m:r>
+                    <m:r>
+                      <m:rPr>
+                        <m:sty m:val="p"/>
+                      </m:rPr>
+                      <w:rPr>
+                        <w:rFonts w:ascii="Cambria Math" w:hAnsi="Cambria Math"/>
+                      </w:rPr>
+                      <m:t xml:space="preserve"> </m:t>
+                    </m:r>
+                    <m:r>
+                      <m:rPr>
+                        <m:sty m:val="p"/>
+                      </m:rPr>
+                      <w:rPr>
+                        <w:rFonts w:ascii="Cambria Math" w:hAnsi="Cambria Math"/>
+                      </w:rPr>
+                      <m:t>cycles/</m:t>
+                    </m:r>
+                    <m:r>
+                      <m:rPr>
+                        <m:sty m:val="p"/>
+                      </m:rPr>
+                      <w:rPr>
+                        <w:rFonts w:ascii="Cambria Math" w:hAnsi="Cambria Math"/>
+                      </w:rPr>
+                      <m:t>sec</m:t>
+                    </m:r>
+                  </m:num>
+                  <m:den>
+                    <m:r>
+                      <w:rPr>
+                        <w:rFonts w:ascii="Cambria Math" w:hAnsi="Cambria Math"/>
+                      </w:rPr>
+                      <m:t xml:space="preserve">6135.2 </m:t>
+                    </m:r>
+                    <m:r>
+                      <m:rPr>
+                        <m:sty m:val="p"/>
+                      </m:rPr>
+                      <w:rPr>
+                        <w:rFonts w:ascii="Cambria Math" w:hAnsi="Cambria Math"/>
+                      </w:rPr>
+                      <m:t>instructions</m:t>
+                    </m:r>
+                    <m:r>
+                      <m:rPr>
+                        <m:sty m:val="p"/>
+                      </m:rPr>
+                      <w:rPr>
+                        <w:rFonts w:ascii="Cambria Math" w:hAnsi="Cambria Math"/>
+                      </w:rPr>
+                      <m:t>/sec</m:t>
+                    </m:r>
+                  </m:den>
+                </m:f>
+                <m:r>
+                  <w:rPr>
+                    <w:rFonts w:ascii="Cambria Math" w:hAnsi="Cambria Math"/>
+                  </w:rPr>
+                  <m:t xml:space="preserve"> </m:t>
+                </m:r>
+                <m:r>
+                  <w:rPr>
+                    <w:rFonts w:ascii="Cambria Math"/>
+                  </w:rPr>
+                  <m:t>=</m:t>
+                </m:r>
+                <m:r>
+                  <m:rPr>
+                    <m:sty m:val="bi"/>
+                  </m:rPr>
+                  <w:rPr>
+                    <w:rFonts w:ascii="Cambria Math"/>
+                  </w:rPr>
+                  <m:t xml:space="preserve">5.215 </m:t>
+                </m:r>
+                <m:r>
+                  <m:rPr>
+                    <m:sty m:val="b"/>
+                  </m:rPr>
+                  <w:rPr>
+                    <w:rFonts w:ascii="Cambria Math"/>
+                  </w:rPr>
+                  <m:t>CPI</m:t>
+                </m:r>
+              </m:oMath>
+            </m:oMathPara>
+          </w:p>
+        </w:tc>
+        <w:tc>
+          <w:tcPr>
+            <w:tcW w:w="2699" w:type="dxa"/>
+          </w:tcPr>
+          <w:p>
+            <m:oMathPara>
+              <m:oMath>
+                <m:f>
+                  <m:fPr>
+                    <m:ctrlPr>
+                      <w:rPr>
+                        <w:rFonts w:ascii="Cambria Math" w:hAnsi="Cambria Math"/>
+                      </w:rPr>
+                    </m:ctrlPr>
+                  </m:fPr>
+                  <m:num>
+                    <m:r>
+                      <m:rPr>
+                        <m:sty m:val="p"/>
+                      </m:rPr>
+                      <w:rPr>
+                        <w:rFonts w:ascii="Cambria Math" w:hAnsi="Cambria Math"/>
+                      </w:rPr>
+                      <m:t>1</m:t>
+                    </m:r>
+                    <m:r>
+                      <m:rPr>
+                        <m:sty m:val="p"/>
+                      </m:rPr>
+                      <w:rPr>
+                        <w:rFonts w:ascii="Cambria Math" w:hAnsi="Cambria Math"/>
+                      </w:rPr>
+                      <m:t>,000,000</m:t>
+                    </m:r>
+                    <m:r>
+                      <m:rPr>
+                        <m:sty m:val="p"/>
+                      </m:rPr>
+                      <w:rPr>
+                        <w:rFonts w:ascii="Cambria Math" w:hAnsi="Cambria Math"/>
+                      </w:rPr>
+                      <m:t xml:space="preserve"> </m:t>
+                    </m:r>
+                    <m:r>
+                      <m:rPr>
+                        <m:sty m:val="p"/>
+                      </m:rPr>
+                      <w:rPr>
+                        <w:rFonts w:ascii="Cambria Math" w:hAnsi="Cambria Math"/>
+                      </w:rPr>
+                      <m:t>cycles/</m:t>
+                    </m:r>
+                    <m:r>
+                      <m:rPr>
+                        <m:sty m:val="p"/>
+                      </m:rPr>
+                      <w:rPr>
+                        <w:rFonts w:ascii="Cambria Math" w:hAnsi="Cambria Math"/>
+                      </w:rPr>
+                      <m:t>sec</m:t>
+                    </m:r>
+                  </m:num>
+                  <m:den>
+                    <m:r>
+                      <w:rPr>
+                        <w:rFonts w:ascii="Cambria Math" w:hAnsi="Cambria Math"/>
+                      </w:rPr>
+                      <m:t xml:space="preserve">6135.2 </m:t>
+                    </m:r>
+                    <m:r>
+                      <m:rPr>
+                        <m:sty m:val="p"/>
+                      </m:rPr>
+                      <w:rPr>
+                        <w:rFonts w:ascii="Cambria Math" w:hAnsi="Cambria Math"/>
+                      </w:rPr>
+                      <m:t>instructions</m:t>
+                    </m:r>
+                    <m:r>
+                      <m:rPr>
+                        <m:sty m:val="p"/>
+                      </m:rPr>
+                      <w:rPr>
+                        <w:rFonts w:ascii="Cambria Math" w:hAnsi="Cambria Math"/>
+                      </w:rPr>
+                      <m:t>/sec</m:t>
+                    </m:r>
+                  </m:den>
+                </m:f>
+                <m:r>
+                  <w:rPr>
+                    <w:rFonts w:ascii="Cambria Math"/>
+                  </w:rPr>
+                  <m:t>=</m:t>
+                </m:r>
+                <m:r>
+                  <m:rPr>
+                    <m:sty m:val="bi"/>
+                  </m:rPr>
+                  <w:rPr>
+                    <w:rFonts w:ascii="Cambria Math"/>
+                  </w:rPr>
+                  <m:t xml:space="preserve">162.99 </m:t>
+                </m:r>
+                <m:r>
+                  <m:rPr>
+                    <m:sty m:val="b"/>
+                  </m:rPr>
+                  <w:rPr>
+                    <w:rFonts w:ascii="Cambria Math"/>
+                  </w:rPr>
+                  <m:t>CPI</m:t>
+                </m:r>
+              </m:oMath>
+            </m:oMathPara>
+          </w:p>
+        </w:tc>
+        <w:tc>
+          <w:tcPr>
+            <w:tcW w:w="2699" w:type="dxa"/>
+          </w:tcPr>
+          <w:p>
+            <m:oMathPara>
+              <m:oMath>
+                <m:f>
+                  <m:fPr>
+                    <m:ctrlPr>
+                      <w:rPr>
+                        <w:rFonts w:ascii="Cambria Math" w:hAnsi="Cambria Math"/>
+                      </w:rPr>
+                    </m:ctrlPr>
+                  </m:fPr>
+                  <m:num>
+                    <m:r>
+                      <m:rPr>
+                        <m:sty m:val="p"/>
+                      </m:rPr>
+                      <w:rPr>
+                        <w:rFonts w:ascii="Cambria Math" w:hAnsi="Cambria Math"/>
+                      </w:rPr>
+                      <m:t>1</m:t>
+                    </m:r>
+                    <m:r>
+                      <m:rPr>
+                        <m:sty m:val="p"/>
+                      </m:rPr>
+                      <w:rPr>
+                        <w:rFonts w:ascii="Cambria Math" w:hAnsi="Cambria Math"/>
+                      </w:rPr>
+                      <m:t>,000,000,000</m:t>
+                    </m:r>
+                    <m:r>
+                      <m:rPr>
+                        <m:sty m:val="p"/>
+                      </m:rPr>
+                      <w:rPr>
+                        <w:rFonts w:ascii="Cambria Math" w:hAnsi="Cambria Math"/>
+                      </w:rPr>
+                      <m:t xml:space="preserve"> </m:t>
+                    </m:r>
+                    <m:r>
+                      <m:rPr>
+                        <m:sty m:val="p"/>
+                      </m:rPr>
+                      <w:rPr>
+                        <w:rFonts w:ascii="Cambria Math" w:hAnsi="Cambria Math"/>
+                      </w:rPr>
+                      <m:t>cycles/</m:t>
+                    </m:r>
+                    <m:r>
+                      <m:rPr>
+                        <m:sty m:val="p"/>
+                      </m:rPr>
+                      <w:rPr>
+                        <w:rFonts w:ascii="Cambria Math" w:hAnsi="Cambria Math"/>
+                      </w:rPr>
+                      <m:t>sec</m:t>
+                    </m:r>
+                  </m:num>
+                  <m:den>
+                    <m:r>
+                      <w:rPr>
+                        <w:rFonts w:ascii="Cambria Math" w:hAnsi="Cambria Math"/>
+                      </w:rPr>
+                      <m:t xml:space="preserve">6135.2 </m:t>
+                    </m:r>
+                    <m:r>
+                      <m:rPr>
+                        <m:sty m:val="p"/>
+                      </m:rPr>
+                      <w:rPr>
+                        <w:rFonts w:ascii="Cambria Math" w:hAnsi="Cambria Math"/>
+                      </w:rPr>
+                      <m:t>instructions</m:t>
+                    </m:r>
+                    <m:r>
+                      <m:rPr>
+                        <m:sty m:val="p"/>
+                      </m:rPr>
+                      <w:rPr>
+                        <w:rFonts w:ascii="Cambria Math" w:hAnsi="Cambria Math"/>
+                      </w:rPr>
+                      <m:t>/sec</m:t>
+                    </m:r>
+                  </m:den>
+                </m:f>
+                <m:r>
+                  <w:rPr>
+                    <w:rFonts w:ascii="Cambria Math"/>
+                  </w:rPr>
+                  <m:t>=</m:t>
+                </m:r>
+                <m:r>
+                  <m:rPr>
+                    <m:sty m:val="bi"/>
+                  </m:rPr>
+                  <w:rPr>
+                    <w:rFonts w:ascii="Cambria Math"/>
+                  </w:rPr>
+                  <m:t xml:space="preserve">162,993.87 </m:t>
+                </m:r>
+                <m:r>
+                  <m:rPr>
+                    <m:sty m:val="b"/>
+                  </m:rPr>
+                  <w:rPr>
+                    <w:rFonts w:ascii="Cambria Math"/>
+                  </w:rPr>
+                  <m:t>CPI</m:t>
+                </m:r>
+              </m:oMath>
+            </m:oMathPara>
+          </w:p>
+        </w:tc>
+      </w:tr>
+      <w:tr>
+        <w:tc>
+          <w:tcPr>
+            <w:tcW w:w="1254" w:type="dxa"/>
+          </w:tcPr>
+          <w:p>
+            <w:r>
+              <w:t>Total computer cycles</w:t>
+            </w:r>
+          </w:p>
+        </w:tc>
+        <w:tc>
+          <w:tcPr>
+            <w:tcW w:w="2698" w:type="dxa"/>
+          </w:tcPr>
+          <w:p>
+            <m:oMathPara>
+              <m:oMath>
+                <m:r>
+                  <w:rPr>
+                    <w:rFonts w:ascii="Cambria Math" w:hAnsi="Cambria Math"/>
+                  </w:rPr>
+                  <m:t>5.215</m:t>
+                </m:r>
+                <m:f>
+                  <m:fPr>
+                    <m:ctrlPr>
+                      <w:rPr>
+                        <w:rFonts w:ascii="Cambria Math" w:hAnsi="Cambria Math"/>
+                      </w:rPr>
+                    </m:ctrlPr>
+                  </m:fPr>
+                  <m:num>
+                    <m:r>
+                      <m:rPr>
+                        <m:sty m:val="p"/>
+                      </m:rPr>
+                      <w:rPr>
+                        <w:rFonts w:ascii="Cambria Math" w:hAnsi="Cambria Math"/>
+                      </w:rPr>
+                      <m:t>cycles</m:t>
+                    </m:r>
+                    <m:ctrlPr>
+                      <w:rPr>
+                        <w:rFonts w:ascii="Cambria Math" w:hAnsi="Cambria Math"/>
+                        <w:i/>
+                      </w:rPr>
+                    </m:ctrlPr>
+                  </m:num>
+                  <m:den>
+                    <m:r>
+                      <m:rPr>
+                        <m:sty m:val="p"/>
+                      </m:rPr>
+                      <w:rPr>
+                        <w:rFonts w:ascii="Cambria Math" w:hAnsi="Cambria Math"/>
+                      </w:rPr>
+                      <m:t>instruction</m:t>
+                    </m:r>
+                  </m:den>
+                </m:f>
+                <m:r>
+                  <w:rPr>
+                    <w:rFonts w:ascii="Cambria Math" w:hAnsi="Cambria Math"/>
+                  </w:rPr>
+                  <m:t xml:space="preserve"> × 574 </m:t>
+                </m:r>
+                <m:r>
+                  <m:rPr>
+                    <m:sty m:val="p"/>
+                  </m:rPr>
+                  <w:rPr>
+                    <w:rFonts w:ascii="Cambria Math" w:hAnsi="Cambria Math"/>
+                  </w:rPr>
+                  <m:t xml:space="preserve">instructions = </m:t>
+                </m:r>
+                <m:r>
+                  <m:rPr>
+                    <m:sty m:val="b"/>
+                  </m:rPr>
+                  <w:rPr>
+                    <w:rFonts w:ascii="Cambria Math" w:hAnsi="Cambria Math"/>
+                  </w:rPr>
+                  <m:t>2,993</m:t>
+                </m:r>
+                <m:r>
+                  <m:rPr>
+                    <m:sty m:val="b"/>
+                  </m:rPr>
+                  <w:rPr>
+                    <w:rFonts w:ascii="Cambria Math" w:hAnsi="Cambria Math"/>
+                  </w:rPr>
+                  <m:t xml:space="preserve"> cycles</m:t>
+                </m:r>
+              </m:oMath>
+            </m:oMathPara>
+          </w:p>
+        </w:tc>
+        <w:tc>
+          <w:tcPr>
+            <w:tcW w:w="2699" w:type="dxa"/>
+          </w:tcPr>
+          <w:p>
+            <m:oMathPara>
+              <m:oMath>
+                <m:r>
+                  <w:rPr>
+                    <w:rFonts w:ascii="Cambria Math" w:hAnsi="Cambria Math"/>
+                  </w:rPr>
+                  <m:t>162.99</m:t>
+                </m:r>
+                <m:f>
+                  <m:fPr>
+                    <m:ctrlPr>
+                      <w:rPr>
+                        <w:rFonts w:ascii="Cambria Math" w:hAnsi="Cambria Math"/>
+                      </w:rPr>
+                    </m:ctrlPr>
+                  </m:fPr>
+                  <m:num>
+                    <m:r>
+                      <m:rPr>
+                        <m:sty m:val="p"/>
+                      </m:rPr>
+                      <w:rPr>
+                        <w:rFonts w:ascii="Cambria Math" w:hAnsi="Cambria Math"/>
+                      </w:rPr>
+                      <m:t>cycles</m:t>
+                    </m:r>
+                  </m:num>
+                  <m:den>
+                    <m:r>
+                      <m:rPr>
+                        <m:sty m:val="p"/>
+                      </m:rPr>
+                      <w:rPr>
+                        <w:rFonts w:ascii="Cambria Math" w:hAnsi="Cambria Math"/>
+                      </w:rPr>
+                      <m:t>instruction</m:t>
+                    </m:r>
+                  </m:den>
+                </m:f>
+                <m:r>
+                  <w:rPr>
+                    <w:rFonts w:ascii="Cambria Math" w:hAnsi="Cambria Math"/>
+                  </w:rPr>
+                  <m:t xml:space="preserve">× 574 </m:t>
+                </m:r>
+                <m:r>
+                  <m:rPr>
+                    <m:sty m:val="p"/>
+                  </m:rPr>
+                  <w:rPr>
+                    <w:rFonts w:ascii="Cambria Math" w:hAnsi="Cambria Math"/>
+                  </w:rPr>
+                  <m:t xml:space="preserve">instructions = </m:t>
+                </m:r>
+                <m:r>
+                  <m:rPr>
+                    <m:sty m:val="b"/>
+                  </m:rPr>
+                  <w:rPr>
+                    <w:rFonts w:ascii="Cambria Math" w:hAnsi="Cambria Math"/>
+                  </w:rPr>
+                  <m:t xml:space="preserve">93,556 </m:t>
+                </m:r>
+                <m:r>
+                  <m:rPr>
+                    <m:sty m:val="b"/>
+                  </m:rPr>
+                  <w:rPr>
+                    <w:rFonts w:ascii="Cambria Math" w:hAnsi="Cambria Math"/>
+                  </w:rPr>
+                  <m:t>cycles</m:t>
+                </m:r>
+              </m:oMath>
+            </m:oMathPara>
+          </w:p>
+        </w:tc>
+        <w:tc>
+          <w:tcPr>
+            <w:tcW w:w="2699" w:type="dxa"/>
+          </w:tcPr>
+          <w:p>
+            <m:oMathPara>
+              <m:oMath>
+                <m:r>
+                  <w:rPr>
+                    <w:rFonts w:ascii="Cambria Math" w:hAnsi="Cambria Math"/>
+                  </w:rPr>
+                  <m:t>162,993.87</m:t>
+                </m:r>
+                <m:f>
+                  <m:fPr>
+                    <m:ctrlPr>
+                      <w:rPr>
+                        <w:rFonts w:ascii="Cambria Math" w:hAnsi="Cambria Math"/>
+                      </w:rPr>
+                    </m:ctrlPr>
+                  </m:fPr>
+                  <m:num>
+                    <m:r>
+                      <m:rPr>
+                        <m:sty m:val="p"/>
+                      </m:rPr>
+                      <w:rPr>
+                        <w:rFonts w:ascii="Cambria Math" w:hAnsi="Cambria Math"/>
+                      </w:rPr>
+                      <m:t>cycles</m:t>
+                    </m:r>
+                  </m:num>
+                  <m:den>
+                    <m:r>
+                      <m:rPr>
+                        <m:sty m:val="p"/>
+                      </m:rPr>
+                      <w:rPr>
+                        <w:rFonts w:ascii="Cambria Math" w:hAnsi="Cambria Math"/>
+                      </w:rPr>
+                      <m:t>instruction</m:t>
+                    </m:r>
+                  </m:den>
+                </m:f>
+                <m:r>
+                  <w:rPr>
+                    <w:rFonts w:ascii="Cambria Math" w:hAnsi="Cambria Math"/>
+                  </w:rPr>
+                  <m:t xml:space="preserve">× 574 </m:t>
+                </m:r>
+                <m:r>
+                  <m:rPr>
+                    <m:sty m:val="p"/>
+                  </m:rPr>
+                  <w:rPr>
+                    <w:rFonts w:ascii="Cambria Math" w:hAnsi="Cambria Math"/>
+                  </w:rPr>
+                  <m:t xml:space="preserve">instructions = </m:t>
+                </m:r>
+                <m:r>
+                  <m:rPr>
+                    <m:sty m:val="b"/>
+                  </m:rPr>
+                  <w:rPr>
+                    <w:rFonts w:ascii="Cambria Math" w:hAnsi="Cambria Math"/>
+                  </w:rPr>
+                  <m:t>93,</m:t>
+                </m:r>
+                <m:r>
+                  <m:rPr>
+                    <m:sty m:val="b"/>
+                  </m:rPr>
+                  <w:rPr>
+                    <w:rFonts w:ascii="Cambria Math" w:hAnsi="Cambria Math"/>
+                  </w:rPr>
+                  <m:t xml:space="preserve">558,481 </m:t>
+                </m:r>
+                <m:r>
+                  <m:rPr>
+                    <m:sty m:val="b"/>
+                  </m:rPr>
+                  <w:rPr>
+                    <w:rFonts w:ascii="Cambria Math" w:hAnsi="Cambria Math"/>
+                  </w:rPr>
+                  <m:t>cycles</m:t>
+                </m:r>
+              </m:oMath>
+            </m:oMathPara>
+          </w:p>
+        </w:tc>
+      </w:tr>
+      <w:tr>
+        <w:tc>
+          <w:tcPr>
+            <w:tcW w:w="1254" w:type="dxa"/>
+          </w:tcPr>
+          <w:p>
+            <w:r>
+              <w:t>Total processing time</w:t>
+            </w:r>
+          </w:p>
+        </w:tc>
+        <w:tc>
+          <w:tcPr>
+            <w:tcW w:w="2698" w:type="dxa"/>
+          </w:tcPr>
+          <w:p>
+            <m:oMathPara>
+              <m:oMath>
+                <m:r>
+                  <w:rPr>
+                    <w:rFonts w:ascii="Cambria Math" w:hAnsi="Cambria Math"/>
+                  </w:rPr>
+                  <m:t xml:space="preserve">2,993 </m:t>
+                </m:r>
+                <m:r>
+                  <m:rPr>
+                    <m:sty m:val="p"/>
+                  </m:rPr>
+                  <w:rPr>
+                    <w:rFonts w:ascii="Cambria Math" w:hAnsi="Cambria Math"/>
+                  </w:rPr>
+                  <m:t>cycles</m:t>
+                </m:r>
+                <m:r>
+                  <m:rPr>
+                    <m:sty m:val="p"/>
+                  </m:rPr>
+                  <w:rPr>
+                    <w:rFonts w:ascii="Cambria Math" w:hAnsi="Cambria Math"/>
+                  </w:rPr>
+                  <m:t xml:space="preserve"> ×</m:t>
+                </m:r>
+                <m:f>
+                  <m:fPr>
+                    <m:ctrlPr>
+                      <w:rPr>
+                        <w:rFonts w:ascii="Cambria Math" w:hAnsi="Cambria Math"/>
+                      </w:rPr>
+                    </m:ctrlPr>
+                  </m:fPr>
+                  <m:num>
+                    <m:r>
+                      <m:rPr>
+                        <m:sty m:val="p"/>
+                      </m:rPr>
+                      <w:rPr>
+                        <w:rFonts w:ascii="Cambria Math" w:hAnsi="Cambria Math"/>
+                      </w:rPr>
+                      <m:t>1 second</m:t>
+                    </m:r>
+                  </m:num>
+                  <m:den>
+                    <m:r>
+                      <m:rPr>
+                        <m:sty m:val="p"/>
+                      </m:rPr>
+                      <w:rPr>
+                        <w:rFonts w:ascii="Cambria Math" w:hAnsi="Cambria Math"/>
+                      </w:rPr>
+                      <m:t>32,000 cycles</m:t>
+                    </m:r>
+                  </m:den>
+                </m:f>
+                <m:r>
+                  <w:rPr>
+                    <w:rFonts w:ascii="Cambria Math" w:hAnsi="Cambria Math"/>
+                  </w:rPr>
+                  <m:t>=</m:t>
+                </m:r>
+                <m:r>
+                  <m:rPr>
+                    <m:sty m:val="bi"/>
+                  </m:rPr>
+                  <w:rPr>
+                    <w:rFonts w:ascii="Cambria Math" w:hAnsi="Cambria Math"/>
+                  </w:rPr>
+                  <m:t xml:space="preserve"> 0.0935 </m:t>
+                </m:r>
+                <m:r>
+                  <m:rPr>
+                    <m:sty m:val="b"/>
+                  </m:rPr>
+                  <w:rPr>
+                    <w:rFonts w:ascii="Cambria Math" w:hAnsi="Cambria Math"/>
+                  </w:rPr>
+                  <m:t>seconds</m:t>
+                </m:r>
+              </m:oMath>
+            </m:oMathPara>
+          </w:p>
+        </w:tc>
+        <w:tc>
+          <w:tcPr>
+            <w:tcW w:w="2699" w:type="dxa"/>
+          </w:tcPr>
+          <w:p>
+            <m:oMathPara>
+              <m:oMath>
+                <m:r>
+                  <w:rPr>
+                    <w:rFonts w:ascii="Cambria Math" w:hAnsi="Cambria Math"/>
+                  </w:rPr>
+                  <m:t xml:space="preserve">93, 556 </m:t>
+                </m:r>
+                <m:r>
+                  <m:rPr>
+                    <m:sty m:val="p"/>
+                  </m:rPr>
+                  <w:rPr>
+                    <w:rFonts w:ascii="Cambria Math" w:hAnsi="Cambria Math"/>
+                  </w:rPr>
+                  <m:t>cycles</m:t>
+                </m:r>
+                <m:r>
+                  <m:rPr>
+                    <m:sty m:val="p"/>
+                  </m:rPr>
+                  <w:rPr>
+                    <w:rFonts w:ascii="Cambria Math" w:hAnsi="Cambria Math"/>
+                  </w:rPr>
+                  <m:t xml:space="preserve"> ×</m:t>
+                </m:r>
+                <m:f>
+                  <m:fPr>
+                    <m:ctrlPr>
+                      <w:rPr>
+                        <w:rFonts w:ascii="Cambria Math" w:hAnsi="Cambria Math"/>
+                      </w:rPr>
+                    </m:ctrlPr>
+                  </m:fPr>
+                  <m:num>
+                    <m:r>
+                      <m:rPr>
+                        <m:sty m:val="p"/>
+                      </m:rPr>
+                      <w:rPr>
+                        <w:rFonts w:ascii="Cambria Math" w:hAnsi="Cambria Math"/>
+                      </w:rPr>
+                      <m:t>1 second</m:t>
+                    </m:r>
+                  </m:num>
+                  <m:den>
+                    <m:r>
+                      <m:rPr>
+                        <m:sty m:val="p"/>
+                      </m:rPr>
+                      <w:rPr>
+                        <w:rFonts w:ascii="Cambria Math" w:hAnsi="Cambria Math"/>
+                      </w:rPr>
+                      <m:t xml:space="preserve">1,000,00 </m:t>
+                    </m:r>
+                    <m:r>
+                      <m:rPr>
+                        <m:sty m:val="p"/>
+                      </m:rPr>
+                      <w:rPr>
+                        <w:rFonts w:ascii="Cambria Math" w:hAnsi="Cambria Math"/>
+                      </w:rPr>
+                      <m:t>cycles</m:t>
+                    </m:r>
+                  </m:den>
+                </m:f>
+                <m:r>
+                  <w:rPr>
+                    <w:rFonts w:ascii="Cambria Math" w:hAnsi="Cambria Math"/>
+                  </w:rPr>
+                  <m:t>=</m:t>
+                </m:r>
+                <m:r>
+                  <m:rPr>
+                    <m:sty m:val="bi"/>
+                  </m:rPr>
+                  <w:rPr>
+                    <w:rFonts w:ascii="Cambria Math" w:hAnsi="Cambria Math"/>
+                  </w:rPr>
+                  <m:t xml:space="preserve"> 0.</m:t>
+                </m:r>
+                <m:r>
+                  <m:rPr>
+                    <m:sty m:val="bi"/>
+                  </m:rPr>
+                  <w:rPr>
+                    <w:rFonts w:ascii="Cambria Math" w:hAnsi="Cambria Math"/>
+                  </w:rPr>
+                  <m:t>0936</m:t>
+                </m:r>
+                <m:r>
+                  <m:rPr>
+                    <m:sty m:val="bi"/>
+                  </m:rPr>
+                  <w:rPr>
+                    <w:rFonts w:ascii="Cambria Math" w:hAnsi="Cambria Math"/>
+                  </w:rPr>
+                  <m:t xml:space="preserve"> </m:t>
+                </m:r>
+                <m:r>
+                  <m:rPr>
+                    <m:sty m:val="b"/>
+                  </m:rPr>
+                  <w:rPr>
+                    <w:rFonts w:ascii="Cambria Math" w:hAnsi="Cambria Math"/>
+                  </w:rPr>
+                  <m:t>seconds</m:t>
+                </m:r>
+              </m:oMath>
+            </m:oMathPara>
+          </w:p>
+        </w:tc>
+        <w:tc>
+          <w:tcPr>
+            <w:tcW w:w="2699" w:type="dxa"/>
+          </w:tcPr>
+          <w:p>
+            <m:oMathPara>
+              <m:oMath>
+                <m:r>
+                  <w:rPr>
+                    <w:rFonts w:ascii="Cambria Math" w:hAnsi="Cambria Math"/>
+                  </w:rPr>
+                  <m:t xml:space="preserve">93,558,481 </m:t>
+                </m:r>
+                <m:r>
+                  <m:rPr>
+                    <m:sty m:val="p"/>
+                  </m:rPr>
+                  <w:rPr>
+                    <w:rFonts w:ascii="Cambria Math" w:hAnsi="Cambria Math"/>
+                  </w:rPr>
+                  <m:t>cycles</m:t>
+                </m:r>
+                <m:r>
+                  <m:rPr>
+                    <m:sty m:val="p"/>
+                  </m:rPr>
+                  <w:rPr>
+                    <w:rFonts w:ascii="Cambria Math" w:hAnsi="Cambria Math"/>
+                  </w:rPr>
+                  <m:t xml:space="preserve"> ×</m:t>
+                </m:r>
+                <m:f>
+                  <m:fPr>
+                    <m:ctrlPr>
+                      <w:rPr>
+                        <w:rFonts w:ascii="Cambria Math" w:hAnsi="Cambria Math"/>
+                      </w:rPr>
+                    </m:ctrlPr>
+                  </m:fPr>
+                  <m:num>
+                    <m:r>
+                      <m:rPr>
+                        <m:sty m:val="p"/>
+                      </m:rPr>
+                      <w:rPr>
+                        <w:rFonts w:ascii="Cambria Math" w:hAnsi="Cambria Math"/>
+                      </w:rPr>
+                      <m:t>1 second</m:t>
+                    </m:r>
+                  </m:num>
+                  <m:den>
+                    <m:r>
+                      <m:rPr>
+                        <m:sty m:val="p"/>
+                      </m:rPr>
+                      <w:rPr>
+                        <w:rFonts w:ascii="Cambria Math" w:hAnsi="Cambria Math"/>
+                      </w:rPr>
+                      <m:t xml:space="preserve">1,000,000,000 </m:t>
+                    </m:r>
+                    <m:r>
+                      <m:rPr>
+                        <m:sty m:val="p"/>
+                      </m:rPr>
+                      <w:rPr>
+                        <w:rFonts w:ascii="Cambria Math" w:hAnsi="Cambria Math"/>
+                      </w:rPr>
+                      <m:t>cycles</m:t>
+                    </m:r>
+                  </m:den>
+                </m:f>
+                <m:r>
+                  <w:rPr>
+                    <w:rFonts w:ascii="Cambria Math" w:hAnsi="Cambria Math"/>
+                  </w:rPr>
+                  <m:t>=</m:t>
+                </m:r>
+                <m:r>
+                  <m:rPr>
+                    <m:sty m:val="bi"/>
+                  </m:rPr>
+                  <w:rPr>
+                    <w:rFonts w:ascii="Cambria Math" w:hAnsi="Cambria Math"/>
+                  </w:rPr>
+                  <m:t xml:space="preserve"> 0.</m:t>
+                </m:r>
+                <m:r>
+                  <m:rPr>
+                    <m:sty m:val="bi"/>
+                  </m:rPr>
+                  <w:rPr>
+                    <w:rFonts w:ascii="Cambria Math" w:hAnsi="Cambria Math"/>
+                  </w:rPr>
+                  <m:t>0936</m:t>
+                </m:r>
+                <m:r>
+                  <m:rPr>
+                    <m:sty m:val="bi"/>
+                  </m:rPr>
+                  <w:rPr>
+                    <w:rFonts w:ascii="Cambria Math" w:hAnsi="Cambria Math"/>
+                  </w:rPr>
+                  <m:t xml:space="preserve"> </m:t>
+                </m:r>
+                <m:r>
+                  <m:rPr>
+                    <m:sty m:val="b"/>
+                  </m:rPr>
+                  <w:rPr>
+                    <w:rFonts w:ascii="Cambria Math" w:hAnsi="Cambria Math"/>
+                  </w:rPr>
+                  <m:t>seconds</m:t>
+                </m:r>
+              </m:oMath>
+            </m:oMathPara>
+          </w:p>
+        </w:tc>
+      </w:tr>
+    </w:tbl>
+    <w:p/>
+    <w:p>
+      <w:pPr>
+        <w:rPr>
+          <w:i/>
+        </w:rPr>
+      </w:pPr>
+      <w:r>
+        <w:rPr>
+          <w:i/>
+        </w:rPr>
+        <w:t>Note</w:t>
+      </w:r>
+      <w:r>
+        <w:rPr>
+          <w:i/>
+        </w:rPr>
+        <w:t>s</w:t>
+      </w:r>
+      <w:r>
+        <w:rPr>
+          <w:i/>
+        </w:rPr>
+        <w:t>:</w:t>
+      </w:r>
+    </w:p>
+    <w:p>
+      <w:r>
+        <w:rPr>
+          <w:i/>
+        </w:rPr>
+        <w:t xml:space="preserve"> </w:t>
+      </w:r>
+      <w:r>
+        <w:t>5 runs of the program were done on ARMSim, which gave instructions per second numbers for each run.</w:t>
+      </w:r>
+    </w:p>
+    <w:p>
+      <w:r>
+        <w:t xml:space="preserve">The </w:t>
+      </w:r>
+      <w:r>
+        <w:t>5-run</w:t>
+      </w:r>
+      <w:r>
+        <w:t xml:space="preserve"> average is</w:t>
       </w:r>
       <w:r>
         <w:t>:</w:t>
@@ -99,112 +1557,17 @@
         </w:rPr>
       </w:pPr>
       <w:r>
-        <w:t xml:space="preserve">Assuming 40MHz clock, CPI is: </w:t>
-      </w:r>
-      <m:oMath>
-        <m:f>
-          <m:fPr>
-            <m:ctrlPr>
-              <w:rPr>
-                <w:rFonts w:ascii="Cambria Math" w:hAnsi="Cambria Math"/>
-              </w:rPr>
-            </m:ctrlPr>
-          </m:fPr>
-          <m:num>
-            <m:r>
-              <m:rPr>
-                <m:sty m:val="p"/>
-              </m:rPr>
-              <w:rPr>
-                <w:rFonts w:ascii="Cambria Math" w:hAnsi="Cambria Math"/>
-              </w:rPr>
-              <m:t>1 sec</m:t>
-            </m:r>
-          </m:num>
-          <m:den>
-            <m:r>
-              <w:rPr>
-                <w:rFonts w:ascii="Cambria Math" w:hAnsi="Cambria Math"/>
-              </w:rPr>
-              <m:t xml:space="preserve">6135.2 </m:t>
-            </m:r>
-            <m:r>
-              <m:rPr>
-                <m:sty m:val="p"/>
-              </m:rPr>
-              <w:rPr>
-                <w:rFonts w:ascii="Cambria Math" w:hAnsi="Cambria Math"/>
-              </w:rPr>
-              <m:t>instructions</m:t>
-            </m:r>
-          </m:den>
-        </m:f>
-        <m:r>
-          <w:rPr>
-            <w:rFonts w:ascii="Cambria Math" w:hAnsi="Cambria Math" w:cs="Calibri"/>
-          </w:rPr>
-          <m:t>×</m:t>
-        </m:r>
-        <m:f>
-          <m:fPr>
-            <m:ctrlPr>
-              <w:rPr>
-                <w:rFonts w:ascii="Cambria Math" w:hAnsi="Cambria Math"/>
-                <w:i/>
-              </w:rPr>
-            </m:ctrlPr>
-          </m:fPr>
-          <m:num>
-            <m:r>
-              <w:rPr>
-                <w:rFonts w:ascii="Cambria Math"/>
-              </w:rPr>
-              <m:t xml:space="preserve">40,000,000 </m:t>
-            </m:r>
-            <m:r>
-              <m:rPr>
-                <m:sty m:val="p"/>
-              </m:rPr>
-              <w:rPr>
-                <w:rFonts w:ascii="Cambria Math"/>
-              </w:rPr>
-              <m:t>cycles</m:t>
-            </m:r>
-          </m:num>
-          <m:den>
-            <m:r>
-              <w:rPr>
-                <w:rFonts w:ascii="Cambria Math"/>
-              </w:rPr>
-              <m:t xml:space="preserve">1 </m:t>
-            </m:r>
-            <m:r>
-              <m:rPr>
-                <m:sty m:val="p"/>
-              </m:rPr>
-              <w:rPr>
-                <w:rFonts w:ascii="Cambria Math"/>
-              </w:rPr>
-              <m:t>sec</m:t>
-            </m:r>
-          </m:den>
-        </m:f>
-        <m:r>
-          <w:rPr>
-            <w:rFonts w:ascii="Cambria Math"/>
-          </w:rPr>
-          <m:t xml:space="preserve">=6519.8 </m:t>
-        </m:r>
-        <m:r>
-          <m:rPr>
-            <m:sty m:val="p"/>
-          </m:rPr>
-          <w:rPr>
-            <w:rFonts w:ascii="Cambria Math"/>
-          </w:rPr>
-          <m:t>CPI</m:t>
-        </m:r>
-      </m:oMath>
+        <w:rPr>
+          <w:rFonts w:eastAsiaTheme="minorEastAsia"/>
+        </w:rPr>
+        <w:t>According to ARM</w:t>
+      </w:r>
+      <w:r>
+        <w:rPr>
+          <w:rFonts w:eastAsiaTheme="minorEastAsia"/>
+        </w:rPr>
+        <w:t>Sim there are 574 instructions executed when the program is run.</w:t>
+      </w:r>
     </w:p>
     <w:p>
       <w:pPr>
@@ -212,131 +1575,6 @@
           <w:rFonts w:eastAsiaTheme="minorEastAsia"/>
         </w:rPr>
       </w:pPr>
-      <w:r>
-        <w:rPr>
-          <w:rFonts w:eastAsiaTheme="minorEastAsia"/>
-        </w:rPr>
-        <w:t>With a 32Khz clock, CPI is</w:t>
-      </w:r>
-      <w:r>
-        <w:t xml:space="preserve">: </w:t>
-      </w:r>
-      <m:oMath>
-        <m:f>
-          <m:fPr>
-            <m:ctrlPr>
-              <w:rPr>
-                <w:rFonts w:ascii="Cambria Math" w:hAnsi="Cambria Math"/>
-              </w:rPr>
-            </m:ctrlPr>
-          </m:fPr>
-          <m:num>
-            <m:r>
-              <m:rPr>
-                <m:sty m:val="p"/>
-              </m:rPr>
-              <w:rPr>
-                <w:rFonts w:ascii="Cambria Math" w:hAnsi="Cambria Math"/>
-              </w:rPr>
-              <m:t>1 sec</m:t>
-            </m:r>
-          </m:num>
-          <m:den>
-            <m:r>
-              <w:rPr>
-                <w:rFonts w:ascii="Cambria Math" w:hAnsi="Cambria Math"/>
-              </w:rPr>
-              <m:t xml:space="preserve">6135.2 </m:t>
-            </m:r>
-            <m:r>
-              <m:rPr>
-                <m:sty m:val="p"/>
-              </m:rPr>
-              <w:rPr>
-                <w:rFonts w:ascii="Cambria Math" w:hAnsi="Cambria Math"/>
-              </w:rPr>
-              <m:t>instructions</m:t>
-            </m:r>
-          </m:den>
-        </m:f>
-        <m:r>
-          <w:rPr>
-            <w:rFonts w:ascii="Cambria Math" w:hAnsi="Cambria Math" w:cs="Calibri"/>
-          </w:rPr>
-          <m:t>×</m:t>
-        </m:r>
-        <m:f>
-          <m:fPr>
-            <m:ctrlPr>
-              <w:rPr>
-                <w:rFonts w:ascii="Cambria Math" w:hAnsi="Cambria Math"/>
-                <w:i/>
-              </w:rPr>
-            </m:ctrlPr>
-          </m:fPr>
-          <m:num>
-            <m:r>
-              <w:rPr>
-                <w:rFonts w:ascii="Cambria Math"/>
-              </w:rPr>
-              <m:t>32</m:t>
-            </m:r>
-            <m:r>
-              <w:rPr>
-                <w:rFonts w:ascii="Cambria Math"/>
-              </w:rPr>
-              <m:t xml:space="preserve">,000 </m:t>
-            </m:r>
-            <m:r>
-              <m:rPr>
-                <m:sty m:val="p"/>
-              </m:rPr>
-              <w:rPr>
-                <w:rFonts w:ascii="Cambria Math"/>
-              </w:rPr>
-              <m:t>cycles</m:t>
-            </m:r>
-          </m:num>
-          <m:den>
-            <m:r>
-              <w:rPr>
-                <w:rFonts w:ascii="Cambria Math"/>
-              </w:rPr>
-              <m:t xml:space="preserve">1 </m:t>
-            </m:r>
-            <m:r>
-              <m:rPr>
-                <m:sty m:val="p"/>
-              </m:rPr>
-              <w:rPr>
-                <w:rFonts w:ascii="Cambria Math"/>
-              </w:rPr>
-              <m:t>sec</m:t>
-            </m:r>
-          </m:den>
-        </m:f>
-        <m:r>
-          <w:rPr>
-            <w:rFonts w:ascii="Cambria Math"/>
-          </w:rPr>
-          <m:t>=5.215</m:t>
-        </m:r>
-        <m:r>
-          <w:rPr>
-            <w:rFonts w:ascii="Cambria Math"/>
-          </w:rPr>
-          <m:t xml:space="preserve"> </m:t>
-        </m:r>
-        <m:r>
-          <m:rPr>
-            <m:sty m:val="p"/>
-          </m:rPr>
-          <w:rPr>
-            <w:rFonts w:ascii="Cambria Math"/>
-          </w:rPr>
-          <m:t>CPI</m:t>
-        </m:r>
-      </m:oMath>
     </w:p>
     <w:p>
       <w:pPr>
@@ -348,127 +1586,8 @@
         <w:rPr>
           <w:rFonts w:eastAsiaTheme="minorEastAsia"/>
         </w:rPr>
-        <w:t>With a 1Mhz clock, CPI is</w:t>
-      </w:r>
-      <w:r>
-        <w:t xml:space="preserve">: </w:t>
-      </w:r>
-      <m:oMath>
-        <m:f>
-          <m:fPr>
-            <m:ctrlPr>
-              <w:rPr>
-                <w:rFonts w:ascii="Cambria Math" w:hAnsi="Cambria Math"/>
-              </w:rPr>
-            </m:ctrlPr>
-          </m:fPr>
-          <m:num>
-            <m:r>
-              <m:rPr>
-                <m:sty m:val="p"/>
-              </m:rPr>
-              <w:rPr>
-                <w:rFonts w:ascii="Cambria Math" w:hAnsi="Cambria Math"/>
-              </w:rPr>
-              <m:t>1 sec</m:t>
-            </m:r>
-          </m:num>
-          <m:den>
-            <m:r>
-              <w:rPr>
-                <w:rFonts w:ascii="Cambria Math" w:hAnsi="Cambria Math"/>
-              </w:rPr>
-              <m:t xml:space="preserve">6135.2 </m:t>
-            </m:r>
-            <m:r>
-              <m:rPr>
-                <m:sty m:val="p"/>
-              </m:rPr>
-              <w:rPr>
-                <w:rFonts w:ascii="Cambria Math" w:hAnsi="Cambria Math"/>
-              </w:rPr>
-              <m:t>instructions</m:t>
-            </m:r>
-          </m:den>
-        </m:f>
-        <m:r>
-          <w:rPr>
-            <w:rFonts w:ascii="Cambria Math" w:hAnsi="Cambria Math" w:cs="Calibri"/>
-          </w:rPr>
-          <m:t>×</m:t>
-        </m:r>
-        <m:f>
-          <m:fPr>
-            <m:ctrlPr>
-              <w:rPr>
-                <w:rFonts w:ascii="Cambria Math" w:hAnsi="Cambria Math"/>
-                <w:i/>
-              </w:rPr>
-            </m:ctrlPr>
-          </m:fPr>
-          <m:num>
-            <m:r>
-              <w:rPr>
-                <w:rFonts w:ascii="Cambria Math"/>
-              </w:rPr>
-              <m:t>1</m:t>
-            </m:r>
-            <m:r>
-              <w:rPr>
-                <w:rFonts w:ascii="Cambria Math"/>
-              </w:rPr>
-              <m:t xml:space="preserve">,000,000 </m:t>
-            </m:r>
-            <m:r>
-              <m:rPr>
-                <m:sty m:val="p"/>
-              </m:rPr>
-              <w:rPr>
-                <w:rFonts w:ascii="Cambria Math"/>
-              </w:rPr>
-              <m:t>cycles</m:t>
-            </m:r>
-          </m:num>
-          <m:den>
-            <m:r>
-              <w:rPr>
-                <w:rFonts w:ascii="Cambria Math"/>
-              </w:rPr>
-              <m:t xml:space="preserve">1 </m:t>
-            </m:r>
-            <m:r>
-              <m:rPr>
-                <m:sty m:val="p"/>
-              </m:rPr>
-              <w:rPr>
-                <w:rFonts w:ascii="Cambria Math"/>
-              </w:rPr>
-              <m:t>sec</m:t>
-            </m:r>
-          </m:den>
-        </m:f>
-        <m:r>
-          <w:rPr>
-            <w:rFonts w:ascii="Cambria Math"/>
-          </w:rPr>
-          <m:t>=162.99</m:t>
-        </m:r>
-        <m:r>
-          <w:rPr>
-            <w:rFonts w:ascii="Cambria Math"/>
-          </w:rPr>
-          <m:t xml:space="preserve"> </m:t>
-        </m:r>
-        <m:r>
-          <m:rPr>
-            <m:sty m:val="p"/>
-          </m:rPr>
-          <w:rPr>
-            <w:rFonts w:ascii="Cambria Math"/>
-          </w:rPr>
-          <m:t>CPI</m:t>
-        </m:r>
-      </m:oMath>
+        <w:br w:type="page"/>
+      </w:r>
     </w:p>
     <w:p>
       <w:pPr>
@@ -480,244 +1599,22 @@
         <w:rPr>
           <w:rFonts w:eastAsiaTheme="minorEastAsia"/>
         </w:rPr>
-        <w:t>With a 1Ghz clock, CPI is</w:t>
+        <w:lastRenderedPageBreak/>
+        <w:t xml:space="preserve">Sample </w:t>
+      </w:r>
+      <w:r>
+        <w:rPr>
+          <w:rFonts w:eastAsiaTheme="minorEastAsia"/>
+        </w:rPr>
+        <w:t>test data</w:t>
       </w:r>
       <w:bookmarkStart w:id="0" w:name="_GoBack"/>
       <w:bookmarkEnd w:id="0"/>
       <w:r>
-        <w:t xml:space="preserve">: </w:t>
-      </w:r>
-      <m:oMath>
-        <m:f>
-          <m:fPr>
-            <m:ctrlPr>
-              <w:rPr>
-                <w:rFonts w:ascii="Cambria Math" w:hAnsi="Cambria Math"/>
-              </w:rPr>
-            </m:ctrlPr>
-          </m:fPr>
-          <m:num>
-            <m:r>
-              <m:rPr>
-                <m:sty m:val="p"/>
-              </m:rPr>
-              <w:rPr>
-                <w:rFonts w:ascii="Cambria Math" w:hAnsi="Cambria Math"/>
-              </w:rPr>
-              <m:t>1 sec</m:t>
-            </m:r>
-          </m:num>
-          <m:den>
-            <m:r>
-              <w:rPr>
-                <w:rFonts w:ascii="Cambria Math" w:hAnsi="Cambria Math"/>
-              </w:rPr>
-              <m:t xml:space="preserve">6135.2 </m:t>
-            </m:r>
-            <m:r>
-              <m:rPr>
-                <m:sty m:val="p"/>
-              </m:rPr>
-              <w:rPr>
-                <w:rFonts w:ascii="Cambria Math" w:hAnsi="Cambria Math"/>
-              </w:rPr>
-              <m:t>instructions</m:t>
-            </m:r>
-          </m:den>
-        </m:f>
-        <m:r>
-          <w:rPr>
-            <w:rFonts w:ascii="Cambria Math" w:hAnsi="Cambria Math" w:cs="Calibri"/>
-          </w:rPr>
-          <m:t>×</m:t>
-        </m:r>
-        <m:f>
-          <m:fPr>
-            <m:ctrlPr>
-              <w:rPr>
-                <w:rFonts w:ascii="Cambria Math" w:hAnsi="Cambria Math"/>
-                <w:i/>
-              </w:rPr>
-            </m:ctrlPr>
-          </m:fPr>
-          <m:num>
-            <m:r>
-              <w:rPr>
-                <w:rFonts w:ascii="Cambria Math"/>
-              </w:rPr>
-              <m:t>1,00</m:t>
-            </m:r>
-            <m:r>
-              <w:rPr>
-                <w:rFonts w:ascii="Cambria Math"/>
-              </w:rPr>
-              <m:t xml:space="preserve">0,000,000 </m:t>
-            </m:r>
-            <m:r>
-              <m:rPr>
-                <m:sty m:val="p"/>
-              </m:rPr>
-              <w:rPr>
-                <w:rFonts w:ascii="Cambria Math"/>
-              </w:rPr>
-              <m:t>cycles</m:t>
-            </m:r>
-          </m:num>
-          <m:den>
-            <m:r>
-              <w:rPr>
-                <w:rFonts w:ascii="Cambria Math"/>
-              </w:rPr>
-              <m:t xml:space="preserve">1 </m:t>
-            </m:r>
-            <m:r>
-              <m:rPr>
-                <m:sty m:val="p"/>
-              </m:rPr>
-              <w:rPr>
-                <w:rFonts w:ascii="Cambria Math"/>
-              </w:rPr>
-              <m:t>sec</m:t>
-            </m:r>
-          </m:den>
-        </m:f>
-        <m:r>
-          <w:rPr>
-            <w:rFonts w:ascii="Cambria Math"/>
-          </w:rPr>
-          <m:t>=162,993.87</m:t>
-        </m:r>
-        <m:r>
-          <w:rPr>
-            <w:rFonts w:ascii="Cambria Math"/>
-          </w:rPr>
-          <m:t xml:space="preserve"> </m:t>
-        </m:r>
-        <m:r>
-          <m:rPr>
-            <m:sty m:val="p"/>
-          </m:rPr>
-          <w:rPr>
-            <w:rFonts w:ascii="Cambria Math"/>
-          </w:rPr>
-          <m:t>CPI</m:t>
-        </m:r>
-      </m:oMath>
-    </w:p>
-    <w:p>
-      <w:pPr>
-        <w:rPr>
-          <w:rFonts w:eastAsiaTheme="minorEastAsia"/>
-        </w:rPr>
-      </w:pPr>
-      <w:r>
-        <w:rPr>
-          <w:rFonts w:eastAsiaTheme="minorEastAsia"/>
-        </w:rPr>
-        <w:t xml:space="preserve">According to </w:t>
-      </w:r>
-      <w:proofErr w:type="spellStart"/>
-      <w:r>
-        <w:rPr>
-          <w:rFonts w:eastAsiaTheme="minorEastAsia"/>
-        </w:rPr>
-        <w:t>ARMSim</w:t>
-      </w:r>
-      <w:proofErr w:type="spellEnd"/>
-      <w:r>
-        <w:rPr>
-          <w:rFonts w:eastAsiaTheme="minorEastAsia"/>
-        </w:rPr>
-        <w:t xml:space="preserve"> there are 574 instructions. So, the total number of cycles is on average</w:t>
-      </w:r>
-      <w:r>
         <w:rPr>
           <w:rFonts w:eastAsiaTheme="minorEastAsia"/>
         </w:rPr>
         <w:t>:</w:t>
-      </w:r>
-    </w:p>
-    <w:p>
-      <w:pPr>
-        <w:rPr>
-          <w:rFonts w:eastAsiaTheme="minorEastAsia"/>
-        </w:rPr>
-      </w:pPr>
-      <m:oMathPara>
-        <m:oMath>
-          <m:f>
-            <m:fPr>
-              <m:ctrlPr>
-                <w:rPr>
-                  <w:rFonts w:ascii="Cambria Math" w:hAnsi="Cambria Math"/>
-                  <w:i/>
-                </w:rPr>
-              </m:ctrlPr>
-            </m:fPr>
-            <m:num>
-              <m:r>
-                <w:rPr>
-                  <w:rFonts w:ascii="Cambria Math" w:hAnsi="Cambria Math"/>
-                </w:rPr>
-                <m:t xml:space="preserve">6519.8 </m:t>
-              </m:r>
-              <m:r>
-                <m:rPr>
-                  <m:sty m:val="p"/>
-                </m:rPr>
-                <w:rPr>
-                  <w:rFonts w:ascii="Cambria Math" w:hAnsi="Cambria Math"/>
-                </w:rPr>
-                <m:t>cycles</m:t>
-              </m:r>
-            </m:num>
-            <m:den>
-              <m:r>
-                <w:rPr>
-                  <w:rFonts w:ascii="Cambria Math" w:hAnsi="Cambria Math"/>
-                </w:rPr>
-                <m:t xml:space="preserve">1 </m:t>
-              </m:r>
-              <m:r>
-                <m:rPr>
-                  <m:sty m:val="p"/>
-                </m:rPr>
-                <w:rPr>
-                  <w:rFonts w:ascii="Cambria Math" w:hAnsi="Cambria Math"/>
-                </w:rPr>
-                <m:t>instruction</m:t>
-              </m:r>
-            </m:den>
-          </m:f>
-          <m:r>
-            <w:rPr>
-              <w:rFonts w:ascii="Cambria Math" w:hAnsi="Cambria Math"/>
-            </w:rPr>
-            <m:t xml:space="preserve"> × 574 </m:t>
-          </m:r>
-          <m:r>
-            <m:rPr>
-              <m:sty m:val="p"/>
-            </m:rPr>
-            <w:rPr>
-              <w:rFonts w:ascii="Cambria Math" w:hAnsi="Cambria Math"/>
-            </w:rPr>
-            <m:t>instructions= 3,742,365 cycles</m:t>
-          </m:r>
-        </m:oMath>
-      </m:oMathPara>
-    </w:p>
-    <w:p>
-      <w:pPr>
-        <w:rPr>
-          <w:rFonts w:eastAsiaTheme="minorEastAsia"/>
-        </w:rPr>
-      </w:pPr>
-      <w:r>
-        <w:rPr>
-          <w:rFonts w:eastAsiaTheme="minorEastAsia"/>
-        </w:rPr>
-        <w:t>Sample data:</w:t>
       </w:r>
     </w:p>
     <w:tbl>
@@ -761,19 +1658,11 @@
                 <w:b/>
               </w:rPr>
             </w:pPr>
-            <w:proofErr w:type="spellStart"/>
             <w:r>
               <w:rPr>
                 <w:b/>
               </w:rPr>
-              <w:t>cosh</w:t>
-            </w:r>
-            <w:proofErr w:type="spellEnd"/>
-            <w:r>
-              <w:rPr>
-                <w:b/>
-              </w:rPr>
-              <w:t>(x)</w:t>
+              <w:t>cosh(x)</w:t>
             </w:r>
           </w:p>
         </w:tc>
@@ -787,19 +1676,11 @@
                 <w:b/>
               </w:rPr>
             </w:pPr>
-            <w:proofErr w:type="spellStart"/>
             <w:r>
               <w:rPr>
                 <w:b/>
               </w:rPr>
-              <w:t>sinh</w:t>
-            </w:r>
-            <w:proofErr w:type="spellEnd"/>
-            <w:r>
-              <w:rPr>
-                <w:b/>
-              </w:rPr>
-              <w:t>(x)</w:t>
+              <w:t>sinh(x)</w:t>
             </w:r>
           </w:p>
         </w:tc>
@@ -1095,7 +1976,7 @@
       </w:pPr>
     </w:pPrDefault>
   </w:docDefaults>
-  <w:latentStyles w:defLockedState="0" w:defUIPriority="99" w:defSemiHidden="0" w:defUnhideWhenUsed="0" w:defQFormat="0" w:count="372">
+  <w:latentStyles w:defLockedState="0" w:defUIPriority="99" w:defSemiHidden="0" w:defUnhideWhenUsed="0" w:defQFormat="0" w:count="374">
     <w:lsdException w:name="Normal" w:uiPriority="0" w:qFormat="1"/>
     <w:lsdException w:name="heading 1" w:uiPriority="9" w:qFormat="1"/>
     <w:lsdException w:name="heading 2" w:semiHidden="1" w:uiPriority="9" w:unhideWhenUsed="1" w:qFormat="1"/>
@@ -1201,7 +2082,6 @@
     <w:lsdException w:name="HTML Sample" w:semiHidden="1" w:unhideWhenUsed="1"/>
     <w:lsdException w:name="HTML Typewriter" w:semiHidden="1" w:unhideWhenUsed="1"/>
     <w:lsdException w:name="HTML Variable" w:semiHidden="1" w:unhideWhenUsed="1"/>
-    <w:lsdException w:name="Normal Table" w:semiHidden="1" w:unhideWhenUsed="1"/>
     <w:lsdException w:name="annotation subject" w:semiHidden="1" w:unhideWhenUsed="1"/>
     <w:lsdException w:name="No List" w:semiHidden="1" w:unhideWhenUsed="1"/>
     <w:lsdException w:name="Outline List 1" w:semiHidden="1" w:unhideWhenUsed="1"/>
@@ -1247,11 +2127,9 @@
     <w:lsdException w:name="Table Subtle 1" w:semiHidden="1" w:unhideWhenUsed="1"/>
     <w:lsdException w:name="Table Subtle 2" w:semiHidden="1" w:unhideWhenUsed="1"/>
     <w:lsdException w:name="Table Web 1" w:semiHidden="1" w:unhideWhenUsed="1"/>
-    <w:lsdException w:name="Table Web 2" w:semiHidden="1" w:unhideWhenUsed="1"/>
     <w:lsdException w:name="Table Web 3" w:semiHidden="1" w:unhideWhenUsed="1"/>
     <w:lsdException w:name="Balloon Text" w:semiHidden="1" w:unhideWhenUsed="1"/>
     <w:lsdException w:name="Table Grid" w:uiPriority="39"/>
-    <w:lsdException w:name="Table Theme" w:semiHidden="1" w:unhideWhenUsed="1"/>
     <w:lsdException w:name="Placeholder Text" w:semiHidden="1"/>
     <w:lsdException w:name="No Spacing" w:uiPriority="1" w:qFormat="1"/>
     <w:lsdException w:name="Light Shading" w:uiPriority="60"/>
@@ -1468,6 +2346,8 @@
     <w:lsdException w:name="List Table 6 Colorful Accent 6" w:uiPriority="51"/>
     <w:lsdException w:name="List Table 7 Colorful Accent 6" w:uiPriority="52"/>
     <w:lsdException w:name="Mention" w:semiHidden="1" w:unhideWhenUsed="1"/>
+    <w:lsdException w:name="Smart Hyperlink" w:semiHidden="1" w:unhideWhenUsed="1"/>
+    <w:lsdException w:name="Hashtag" w:semiHidden="1" w:unhideWhenUsed="1"/>
   </w:latentStyles>
   <w:style w:type="paragraph" w:default="1" w:styleId="Normal">
     <w:name w:val="Normal"/>

</xml_diff>